<commit_message>
change comment and report
</commit_message>
<xml_diff>
--- a/Report.docx
+++ b/Report.docx
@@ -41,72 +41,48 @@
       </w:pPr>
       <w:r>
         <w:rPr>
-          <w:sz w:val="28"/>
-          <w:szCs w:val="28"/>
           <w:lang w:val="en-US"/>
         </w:rPr>
         <w:t>For this project we</w:t>
       </w:r>
       <w:r>
         <w:rPr>
-          <w:sz w:val="28"/>
-          <w:szCs w:val="28"/>
           <w:lang w:val="en-US"/>
         </w:rPr>
         <w:t xml:space="preserve"> implement</w:t>
       </w:r>
       <w:r>
         <w:rPr>
-          <w:sz w:val="28"/>
-          <w:szCs w:val="28"/>
           <w:lang w:val="en-US"/>
         </w:rPr>
         <w:t>ed</w:t>
       </w:r>
       <w:r>
         <w:rPr>
-          <w:sz w:val="28"/>
-          <w:szCs w:val="28"/>
           <w:lang w:val="en-US"/>
         </w:rPr>
         <w:t xml:space="preserve"> </w:t>
       </w:r>
       <w:r>
         <w:rPr>
-          <w:sz w:val="28"/>
-          <w:szCs w:val="28"/>
           <w:lang w:val="en-US"/>
         </w:rPr>
-        <w:t>a</w:t>
-      </w:r>
-      <w:r>
-        <w:rPr>
-          <w:sz w:val="28"/>
-          <w:szCs w:val="28"/>
+        <w:t xml:space="preserve">a Neural Network with one hidden layer composed by 30 neurons in order to predict the type/category of </w:t>
+      </w:r>
+      <w:r>
+        <w:rPr>
           <w:lang w:val="en-US"/>
         </w:rPr>
-        <w:t xml:space="preserve"> Neural Network with one hidden layer composed by 30 neurons in order to predict the type/category of </w:t>
-      </w:r>
-      <w:r>
-        <w:rPr>
-          <w:sz w:val="28"/>
-          <w:szCs w:val="28"/>
+        <w:t>clothes</w:t>
+      </w:r>
+      <w:r>
+        <w:rPr>
           <w:lang w:val="en-US"/>
         </w:rPr>
-        <w:t>clothes</w:t>
-      </w:r>
-      <w:r>
-        <w:rPr>
-          <w:sz w:val="28"/>
-          <w:szCs w:val="28"/>
-          <w:lang w:val="en-US"/>
-        </w:rPr>
         <w:t xml:space="preserve"> given an image representing the </w:t>
       </w:r>
       <w:r>
         <w:rPr>
-          <w:sz w:val="28"/>
-          <w:szCs w:val="28"/>
           <w:lang w:val="en-US"/>
         </w:rPr>
         <w:t>clothes item</w:t>
@@ -155,15 +131,11 @@
         <w:spacing w:line="360" w:lineRule="auto"/>
         <w:jc w:val="both"/>
         <w:rPr>
-          <w:sz w:val="28"/>
-          <w:szCs w:val="28"/>
           <w:lang w:val="en-US"/>
         </w:rPr>
       </w:pPr>
       <w:r>
         <w:rPr>
-          <w:sz w:val="28"/>
-          <w:szCs w:val="28"/>
           <w:lang w:val="en-US"/>
         </w:rPr>
         <w:t xml:space="preserve">Fashion-MNIST is a dataset of </w:t>
@@ -171,8 +143,6 @@
       <w:proofErr w:type="spellStart"/>
       <w:r>
         <w:rPr>
-          <w:sz w:val="28"/>
-          <w:szCs w:val="28"/>
           <w:lang w:val="en-US"/>
         </w:rPr>
         <w:t>Zalando’s</w:t>
@@ -180,8 +150,6 @@
       <w:proofErr w:type="spellEnd"/>
       <w:r>
         <w:rPr>
-          <w:sz w:val="28"/>
-          <w:szCs w:val="28"/>
           <w:lang w:val="en-US"/>
         </w:rPr>
         <w:t xml:space="preserve"> article images consisting of a training set of 60,000 examples and a test set of 10,000 examples. Each example is a 28×28 grayscale image, associated with a label from 10 classes. </w:t>
@@ -192,31 +160,23 @@
         <w:spacing w:line="360" w:lineRule="auto"/>
         <w:jc w:val="both"/>
         <w:rPr>
-          <w:sz w:val="28"/>
-          <w:szCs w:val="28"/>
           <w:lang w:val="en-US"/>
         </w:rPr>
       </w:pPr>
       <w:r>
         <w:rPr>
-          <w:sz w:val="28"/>
-          <w:szCs w:val="28"/>
           <w:lang w:val="en-US"/>
         </w:rPr>
         <w:t>Fashion-MNIST is intended to serve as a direct drop-in replacement of the original MNIST dataset for benchmarking machine learning algorithms.</w:t>
       </w:r>
       <w:r>
         <w:rPr>
-          <w:sz w:val="28"/>
-          <w:szCs w:val="28"/>
           <w:lang w:val="en-US"/>
         </w:rPr>
         <w:t xml:space="preserve"> The 10 classes of the labels are: T-shirt/Top, Trousers, Pullover, Dress, Coat, Sandal, Shirt, Sneaker, Bag and Ankle Boot</w:t>
       </w:r>
       <w:r>
         <w:rPr>
-          <w:sz w:val="28"/>
-          <w:szCs w:val="28"/>
           <w:lang w:val="en-US"/>
         </w:rPr>
         <w:t>.</w:t>
@@ -229,7 +189,7 @@
           <w:lang w:eastAsia="it-IT"/>
         </w:rPr>
       </w:pPr>
-      <w:hyperlink r:id="rId4" w:history="1">
+      <w:hyperlink r:id="rId5" w:history="1">
         <w:r>
           <w:rPr>
             <w:rFonts w:ascii="Times New Roman" w:eastAsia="Times New Roman" w:hAnsi="Times New Roman" w:cs="Times New Roman"/>
@@ -299,85 +259,616 @@
         <w:jc w:val="both"/>
         <w:rPr>
           <w:rFonts w:eastAsia="Times New Roman" w:cstheme="minorHAnsi"/>
+          <w:lang w:val="en-US" w:eastAsia="it-IT"/>
+        </w:rPr>
+      </w:pPr>
+      <w:r>
+        <w:rPr>
+          <w:rFonts w:eastAsia="Times New Roman" w:cstheme="minorHAnsi"/>
+          <w:lang w:val="en-US" w:eastAsia="it-IT"/>
+        </w:rPr>
+        <w:t xml:space="preserve">In order to observe and discuss the differences </w:t>
+      </w:r>
+      <w:r>
+        <w:rPr>
+          <w:rFonts w:eastAsia="Times New Roman" w:cstheme="minorHAnsi"/>
+          <w:lang w:val="en-US" w:eastAsia="it-IT"/>
+        </w:rPr>
+        <w:t xml:space="preserve">caused by the </w:t>
+      </w:r>
+      <w:proofErr w:type="gramStart"/>
+      <w:r>
+        <w:rPr>
+          <w:rFonts w:eastAsia="Times New Roman" w:cstheme="minorHAnsi"/>
+          <w:lang w:val="en-US" w:eastAsia="it-IT"/>
+        </w:rPr>
+        <w:t>optimizations</w:t>
+      </w:r>
+      <w:proofErr w:type="gramEnd"/>
+      <w:r>
+        <w:rPr>
+          <w:rFonts w:eastAsia="Times New Roman" w:cstheme="minorHAnsi"/>
+          <w:lang w:val="en-US" w:eastAsia="it-IT"/>
+        </w:rPr>
+        <w:t xml:space="preserve"> techniques,</w:t>
+      </w:r>
+      <w:r>
+        <w:rPr>
+          <w:rFonts w:eastAsia="Times New Roman" w:cstheme="minorHAnsi"/>
+          <w:lang w:val="en-US" w:eastAsia="it-IT"/>
+        </w:rPr>
+        <w:t xml:space="preserve"> </w:t>
+      </w:r>
+      <w:r>
+        <w:rPr>
+          <w:rFonts w:eastAsia="Times New Roman" w:cstheme="minorHAnsi"/>
+          <w:lang w:val="en-US" w:eastAsia="it-IT"/>
+        </w:rPr>
+        <w:t>w</w:t>
+      </w:r>
+      <w:r>
+        <w:rPr>
+          <w:rFonts w:eastAsia="Times New Roman" w:cstheme="minorHAnsi"/>
+          <w:lang w:val="en-US" w:eastAsia="it-IT"/>
+        </w:rPr>
+        <w:t>e initially started developing a neural network with one h</w:t>
+      </w:r>
+      <w:r>
+        <w:rPr>
+          <w:rFonts w:eastAsia="Times New Roman" w:cstheme="minorHAnsi"/>
+          <w:lang w:val="en-US" w:eastAsia="it-IT"/>
+        </w:rPr>
+        <w:t>i</w:t>
+      </w:r>
+      <w:r>
+        <w:rPr>
+          <w:rFonts w:eastAsia="Times New Roman" w:cstheme="minorHAnsi"/>
+          <w:lang w:val="en-US" w:eastAsia="it-IT"/>
+        </w:rPr>
+        <w:t>dden layer and 30 neurons</w:t>
+      </w:r>
+      <w:r>
+        <w:rPr>
+          <w:rFonts w:eastAsia="Times New Roman" w:cstheme="minorHAnsi"/>
+          <w:lang w:val="en-US" w:eastAsia="it-IT"/>
+        </w:rPr>
+        <w:t xml:space="preserve"> which has the Sigmoid Function as Activation Function both for the hidden layer and for the output layer</w:t>
+      </w:r>
+      <w:r>
+        <w:rPr>
+          <w:rFonts w:eastAsia="Times New Roman" w:cstheme="minorHAnsi"/>
+          <w:lang w:val="en-US" w:eastAsia="it-IT"/>
+        </w:rPr>
+        <w:t>, composed by ten neurons,</w:t>
+      </w:r>
+      <w:r>
+        <w:rPr>
+          <w:rFonts w:eastAsia="Times New Roman" w:cstheme="minorHAnsi"/>
+          <w:lang w:val="en-US" w:eastAsia="it-IT"/>
+        </w:rPr>
+        <w:t xml:space="preserve"> and the Mean Square Error Function as Cost Function. </w:t>
+      </w:r>
+      <w:r>
+        <w:rPr>
+          <w:noProof/>
+        </w:rPr>
+        <mc:AlternateContent>
+          <mc:Choice Requires="wps">
+            <w:drawing>
+              <wp:anchor distT="0" distB="0" distL="114300" distR="114300" simplePos="0" relativeHeight="251661312" behindDoc="0" locked="0" layoutInCell="1" allowOverlap="1" wp14:anchorId="7D767FC5" wp14:editId="46109D88">
+                <wp:simplePos x="0" y="0"/>
+                <wp:positionH relativeFrom="column">
+                  <wp:posOffset>3810</wp:posOffset>
+                </wp:positionH>
+                <wp:positionV relativeFrom="paragraph">
+                  <wp:posOffset>3281680</wp:posOffset>
+                </wp:positionV>
+                <wp:extent cx="2933700" cy="635"/>
+                <wp:effectExtent l="0" t="0" r="0" b="0"/>
+                <wp:wrapSquare wrapText="bothSides"/>
+                <wp:docPr id="1" name="Casella di testo 1"/>
+                <wp:cNvGraphicFramePr/>
+                <a:graphic xmlns:a="http://schemas.openxmlformats.org/drawingml/2006/main">
+                  <a:graphicData uri="http://schemas.microsoft.com/office/word/2010/wordprocessingShape">
+                    <wps:wsp>
+                      <wps:cNvSpPr txBox="1"/>
+                      <wps:spPr>
+                        <a:xfrm>
+                          <a:off x="0" y="0"/>
+                          <a:ext cx="2933700" cy="635"/>
+                        </a:xfrm>
+                        <a:prstGeom prst="rect">
+                          <a:avLst/>
+                        </a:prstGeom>
+                        <a:solidFill>
+                          <a:prstClr val="white"/>
+                        </a:solidFill>
+                        <a:ln>
+                          <a:noFill/>
+                        </a:ln>
+                      </wps:spPr>
+                      <wps:txbx>
+                        <w:txbxContent>
+                          <w:p>
+                            <w:pPr>
+                              <w:pStyle w:val="Didascalia"/>
+                              <w:rPr>
+                                <w:rFonts w:eastAsia="Times New Roman" w:cstheme="minorHAnsi"/>
+                                <w:sz w:val="24"/>
+                                <w:szCs w:val="24"/>
+                                <w:lang w:val="en-US"/>
+                              </w:rPr>
+                            </w:pPr>
+                            <w:r>
+                              <w:t xml:space="preserve">Figure </w:t>
+                            </w:r>
+                            <w:fldSimple w:instr=" SEQ Figure \* ARABIC ">
+                              <w:r>
+                                <w:rPr>
+                                  <w:noProof/>
+                                </w:rPr>
+                                <w:t>1</w:t>
+                              </w:r>
+                            </w:fldSimple>
+                            <w:r>
+                              <w:t xml:space="preserve"> - mini-batch of size 10, learning rate </w:t>
+                            </w:r>
+                            <w:r>
+                              <w:rPr>
+                                <w:lang w:val="en-GB"/>
+                              </w:rPr>
+                              <w:t>equals</w:t>
+                            </w:r>
+                            <w:r>
+                              <w:t xml:space="preserve"> to 0.5</w:t>
+                            </w:r>
+                          </w:p>
+                        </w:txbxContent>
+                      </wps:txbx>
+                      <wps:bodyPr rot="0" spcFirstLastPara="0" vertOverflow="overflow" horzOverflow="overflow" vert="horz" wrap="square" lIns="0" tIns="0" rIns="0" bIns="0" numCol="1" spcCol="0" rtlCol="0" fromWordArt="0" anchor="t" anchorCtr="0" forceAA="0" compatLnSpc="1">
+                        <a:prstTxWarp prst="textNoShape">
+                          <a:avLst/>
+                        </a:prstTxWarp>
+                        <a:spAutoFit/>
+                      </wps:bodyPr>
+                    </wps:wsp>
+                  </a:graphicData>
+                </a:graphic>
+              </wp:anchor>
+            </w:drawing>
+          </mc:Choice>
+          <mc:Fallback>
+            <w:pict>
+              <v:shapetype w14:anchorId="7D767FC5" id="_x0000_t202" coordsize="21600,21600" o:spt="202" path="m,l,21600r21600,l21600,xe">
+                <v:stroke joinstyle="miter"/>
+                <v:path gradientshapeok="t" o:connecttype="rect"/>
+              </v:shapetype>
+              <v:shape id="Casella di testo 1" o:spid="_x0000_s1026" type="#_x0000_t202" style="position:absolute;left:0;text-align:left;margin-left:.3pt;margin-top:258.4pt;width:231pt;height:.05pt;z-index:251661312;visibility:visible;mso-wrap-style:square;mso-wrap-distance-left:9pt;mso-wrap-distance-top:0;mso-wrap-distance-right:9pt;mso-wrap-distance-bottom:0;mso-position-horizontal:absolute;mso-position-horizontal-relative:text;mso-position-vertical:absolute;mso-position-vertical-relative:text;v-text-anchor:top" o:gfxdata="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" stroked="f">
+                <v:textbox style="mso-fit-shape-to-text:t" inset="0,0,0,0">
+                  <w:txbxContent>
+                    <w:p>
+                      <w:pPr>
+                        <w:pStyle w:val="Didascalia"/>
+                        <w:rPr>
+                          <w:rFonts w:eastAsia="Times New Roman" w:cstheme="minorHAnsi"/>
+                          <w:sz w:val="24"/>
+                          <w:szCs w:val="24"/>
+                          <w:lang w:val="en-US"/>
+                        </w:rPr>
+                      </w:pPr>
+                      <w:r>
+                        <w:t xml:space="preserve">Figure </w:t>
+                      </w:r>
+                      <w:fldSimple w:instr=" SEQ Figure \* ARABIC ">
+                        <w:r>
+                          <w:rPr>
+                            <w:noProof/>
+                          </w:rPr>
+                          <w:t>1</w:t>
+                        </w:r>
+                      </w:fldSimple>
+                      <w:r>
+                        <w:t xml:space="preserve"> - mini-batch of size 10, learning rate </w:t>
+                      </w:r>
+                      <w:r>
+                        <w:rPr>
+                          <w:lang w:val="en-GB"/>
+                        </w:rPr>
+                        <w:t>equals</w:t>
+                      </w:r>
+                      <w:r>
+                        <w:t xml:space="preserve"> to 0.5</w:t>
+                      </w:r>
+                    </w:p>
+                  </w:txbxContent>
+                </v:textbox>
+                <w10:wrap type="square"/>
+              </v:shape>
+            </w:pict>
+          </mc:Fallback>
+        </mc:AlternateContent>
+      </w:r>
+      <w:r>
+        <w:rPr>
+          <w:rFonts w:eastAsia="Times New Roman" w:cstheme="minorHAnsi"/>
+          <w:noProof/>
           <w:sz w:val="28"/>
           <w:szCs w:val="28"/>
           <w:lang w:val="en-US" w:eastAsia="it-IT"/>
         </w:rPr>
-      </w:pPr>
-      <w:r>
+        <w:drawing>
+          <wp:anchor distT="0" distB="0" distL="114300" distR="114300" simplePos="0" relativeHeight="251658240" behindDoc="0" locked="0" layoutInCell="1" allowOverlap="1" wp14:anchorId="68BA9E56">
+            <wp:simplePos x="0" y="0"/>
+            <wp:positionH relativeFrom="column">
+              <wp:posOffset>3810</wp:posOffset>
+            </wp:positionH>
+            <wp:positionV relativeFrom="paragraph">
+              <wp:posOffset>1119505</wp:posOffset>
+            </wp:positionV>
+            <wp:extent cx="2933700" cy="2105025"/>
+            <wp:effectExtent l="0" t="0" r="0" b="9525"/>
+            <wp:wrapSquare wrapText="bothSides"/>
+            <wp:docPr id="2" name="Immagine 2"/>
+            <wp:cNvGraphicFramePr>
+              <a:graphicFrameLocks xmlns:a="http://schemas.openxmlformats.org/drawingml/2006/main" noChangeAspect="1"/>
+            </wp:cNvGraphicFramePr>
+            <a:graphic xmlns:a="http://schemas.openxmlformats.org/drawingml/2006/main">
+              <a:graphicData uri="http://schemas.openxmlformats.org/drawingml/2006/picture">
+                <pic:pic xmlns:pic="http://schemas.openxmlformats.org/drawingml/2006/picture">
+                  <pic:nvPicPr>
+                    <pic:cNvPr id="2" name="Simple Neural network (30 neuron, 10 mini-batch, 0.5 eta).png"/>
+                    <pic:cNvPicPr/>
+                  </pic:nvPicPr>
+                  <pic:blipFill>
+                    <a:blip r:embed="rId6">
+                      <a:extLst>
+                        <a:ext uri="{28A0092B-C50C-407E-A947-70E740481C1C}">
+                          <a14:useLocalDpi xmlns:a14="http://schemas.microsoft.com/office/drawing/2010/main" val="0"/>
+                        </a:ext>
+                      </a:extLst>
+                    </a:blip>
+                    <a:stretch>
+                      <a:fillRect/>
+                    </a:stretch>
+                  </pic:blipFill>
+                  <pic:spPr>
+                    <a:xfrm>
+                      <a:off x="0" y="0"/>
+                      <a:ext cx="2933700" cy="2105025"/>
+                    </a:xfrm>
+                    <a:prstGeom prst="rect">
+                      <a:avLst/>
+                    </a:prstGeom>
+                  </pic:spPr>
+                </pic:pic>
+              </a:graphicData>
+            </a:graphic>
+          </wp:anchor>
+        </w:drawing>
+      </w:r>
+    </w:p>
+    <w:p>
+      <w:pPr>
+        <w:spacing w:line="360" w:lineRule="auto"/>
+        <w:jc w:val="both"/>
         <w:rPr>
           <w:rFonts w:eastAsia="Times New Roman" w:cstheme="minorHAnsi"/>
           <w:sz w:val="28"/>
           <w:szCs w:val="28"/>
           <w:lang w:val="en-US" w:eastAsia="it-IT"/>
         </w:rPr>
-        <w:t xml:space="preserve">In order to observe and discuss the differences </w:t>
-      </w:r>
-      <w:r>
-        <w:rPr>
-          <w:rFonts w:eastAsia="Times New Roman" w:cstheme="minorHAnsi"/>
+      </w:pPr>
+      <w:r>
+        <w:rPr>
+          <w:rFonts w:eastAsia="Times New Roman" w:cstheme="minorHAnsi"/>
+          <w:noProof/>
           <w:sz w:val="28"/>
           <w:szCs w:val="28"/>
           <w:lang w:val="en-US" w:eastAsia="it-IT"/>
         </w:rPr>
-        <w:t>caused by the optimizations techniques,</w:t>
-      </w:r>
-      <w:r>
+        <w:drawing>
+          <wp:anchor distT="0" distB="0" distL="114300" distR="114300" simplePos="0" relativeHeight="251659264" behindDoc="0" locked="0" layoutInCell="1" allowOverlap="1">
+            <wp:simplePos x="0" y="0"/>
+            <wp:positionH relativeFrom="margin">
+              <wp:posOffset>3013710</wp:posOffset>
+            </wp:positionH>
+            <wp:positionV relativeFrom="paragraph">
+              <wp:posOffset>222250</wp:posOffset>
+            </wp:positionV>
+            <wp:extent cx="2637155" cy="1772285"/>
+            <wp:effectExtent l="0" t="0" r="0" b="0"/>
+            <wp:wrapSquare wrapText="bothSides"/>
+            <wp:docPr id="3" name="Immagine 3"/>
+            <wp:cNvGraphicFramePr>
+              <a:graphicFrameLocks xmlns:a="http://schemas.openxmlformats.org/drawingml/2006/main" noChangeAspect="1"/>
+            </wp:cNvGraphicFramePr>
+            <a:graphic xmlns:a="http://schemas.openxmlformats.org/drawingml/2006/main">
+              <a:graphicData uri="http://schemas.openxmlformats.org/drawingml/2006/picture">
+                <pic:pic xmlns:pic="http://schemas.openxmlformats.org/drawingml/2006/picture">
+                  <pic:nvPicPr>
+                    <pic:cNvPr id="0" name="Picture 6"/>
+                    <pic:cNvPicPr>
+                      <a:picLocks noChangeAspect="1" noChangeArrowheads="1"/>
+                    </pic:cNvPicPr>
+                  </pic:nvPicPr>
+                  <pic:blipFill>
+                    <a:blip r:embed="rId7">
+                      <a:extLst>
+                        <a:ext uri="{28A0092B-C50C-407E-A947-70E740481C1C}">
+                          <a14:useLocalDpi xmlns:a14="http://schemas.microsoft.com/office/drawing/2010/main" val="0"/>
+                        </a:ext>
+                      </a:extLst>
+                    </a:blip>
+                    <a:srcRect/>
+                    <a:stretch>
+                      <a:fillRect/>
+                    </a:stretch>
+                  </pic:blipFill>
+                  <pic:spPr bwMode="auto">
+                    <a:xfrm>
+                      <a:off x="0" y="0"/>
+                      <a:ext cx="2637155" cy="1772285"/>
+                    </a:xfrm>
+                    <a:prstGeom prst="rect">
+                      <a:avLst/>
+                    </a:prstGeom>
+                    <a:noFill/>
+                    <a:ln>
+                      <a:noFill/>
+                    </a:ln>
+                  </pic:spPr>
+                </pic:pic>
+              </a:graphicData>
+            </a:graphic>
+            <wp14:sizeRelH relativeFrom="margin">
+              <wp14:pctWidth>0</wp14:pctWidth>
+            </wp14:sizeRelH>
+            <wp14:sizeRelV relativeFrom="margin">
+              <wp14:pctHeight>0</wp14:pctHeight>
+            </wp14:sizeRelV>
+          </wp:anchor>
+        </w:drawing>
+      </w:r>
+      <w:r>
+        <w:rPr>
+          <w:noProof/>
+        </w:rPr>
+        <mc:AlternateContent>
+          <mc:Choice Requires="wps">
+            <w:drawing>
+              <wp:anchor distT="0" distB="0" distL="114300" distR="114300" simplePos="0" relativeHeight="251663360" behindDoc="0" locked="0" layoutInCell="1" allowOverlap="1" wp14:anchorId="2ADA7D6E" wp14:editId="1B0AAB8C">
+                <wp:simplePos x="0" y="0"/>
+                <wp:positionH relativeFrom="column">
+                  <wp:posOffset>3009900</wp:posOffset>
+                </wp:positionH>
+                <wp:positionV relativeFrom="paragraph">
+                  <wp:posOffset>2056130</wp:posOffset>
+                </wp:positionV>
+                <wp:extent cx="2552700" cy="635"/>
+                <wp:effectExtent l="0" t="0" r="0" b="0"/>
+                <wp:wrapSquare wrapText="bothSides"/>
+                <wp:docPr id="4" name="Casella di testo 4"/>
+                <wp:cNvGraphicFramePr/>
+                <a:graphic xmlns:a="http://schemas.openxmlformats.org/drawingml/2006/main">
+                  <a:graphicData uri="http://schemas.microsoft.com/office/word/2010/wordprocessingShape">
+                    <wps:wsp>
+                      <wps:cNvSpPr txBox="1"/>
+                      <wps:spPr>
+                        <a:xfrm>
+                          <a:off x="0" y="0"/>
+                          <a:ext cx="2552700" cy="635"/>
+                        </a:xfrm>
+                        <a:prstGeom prst="rect">
+                          <a:avLst/>
+                        </a:prstGeom>
+                        <a:solidFill>
+                          <a:prstClr val="white"/>
+                        </a:solidFill>
+                        <a:ln>
+                          <a:noFill/>
+                        </a:ln>
+                      </wps:spPr>
+                      <wps:txbx>
+                        <w:txbxContent>
+                          <w:p>
+                            <w:pPr>
+                              <w:pStyle w:val="Didascalia"/>
+                              <w:rPr>
+                                <w:rFonts w:eastAsia="Times New Roman" w:cstheme="minorHAnsi"/>
+                                <w:noProof/>
+                                <w:sz w:val="28"/>
+                                <w:szCs w:val="28"/>
+                                <w:lang w:val="en-US"/>
+                              </w:rPr>
+                            </w:pPr>
+                            <w:r>
+                              <w:t xml:space="preserve">Figure </w:t>
+                            </w:r>
+                            <w:fldSimple w:instr=" SEQ Figure \* ARABIC ">
+                              <w:r>
+                                <w:rPr>
+                                  <w:noProof/>
+                                </w:rPr>
+                                <w:t>2</w:t>
+                              </w:r>
+                            </w:fldSimple>
+                            <w:r>
+                              <w:t xml:space="preserve">- batch </w:t>
+                            </w:r>
+                            <w:proofErr w:type="spellStart"/>
+                            <w:r>
+                              <w:t>gradient</w:t>
+                            </w:r>
+                            <w:proofErr w:type="spellEnd"/>
+                            <w:r>
+                              <w:t xml:space="preserve"> </w:t>
+                            </w:r>
+                            <w:proofErr w:type="spellStart"/>
+                            <w:r>
+                              <w:t>discend</w:t>
+                            </w:r>
+                            <w:proofErr w:type="spellEnd"/>
+                            <w:r>
+                              <w:t xml:space="preserve">, learning rate </w:t>
+                            </w:r>
+                            <w:proofErr w:type="spellStart"/>
+                            <w:r>
+                              <w:t>equals</w:t>
+                            </w:r>
+                            <w:proofErr w:type="spellEnd"/>
+                            <w:r>
+                              <w:t xml:space="preserve"> to 1.5</w:t>
+                            </w:r>
+                          </w:p>
+                        </w:txbxContent>
+                      </wps:txbx>
+                      <wps:bodyPr rot="0" spcFirstLastPara="0" vertOverflow="overflow" horzOverflow="overflow" vert="horz" wrap="square" lIns="0" tIns="0" rIns="0" bIns="0" numCol="1" spcCol="0" rtlCol="0" fromWordArt="0" anchor="t" anchorCtr="0" forceAA="0" compatLnSpc="1">
+                        <a:prstTxWarp prst="textNoShape">
+                          <a:avLst/>
+                        </a:prstTxWarp>
+                        <a:spAutoFit/>
+                      </wps:bodyPr>
+                    </wps:wsp>
+                  </a:graphicData>
+                </a:graphic>
+              </wp:anchor>
+            </w:drawing>
+          </mc:Choice>
+          <mc:Fallback>
+            <w:pict>
+              <v:shape w14:anchorId="2ADA7D6E" id="Casella di testo 4" o:spid="_x0000_s1027" type="#_x0000_t202" style="position:absolute;left:0;text-align:left;margin-left:237pt;margin-top:161.9pt;width:201pt;height:.05pt;z-index:251663360;visibility:visible;mso-wrap-style:square;mso-wrap-distance-left:9pt;mso-wrap-distance-top:0;mso-wrap-distance-right:9pt;mso-wrap-distance-bottom:0;mso-position-horizontal:absolute;mso-position-horizontal-relative:text;mso-position-vertical:absolute;mso-position-vertical-relative:text;v-text-anchor:top" o:gfxdata="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" stroked="f">
+                <v:textbox style="mso-fit-shape-to-text:t" inset="0,0,0,0">
+                  <w:txbxContent>
+                    <w:p>
+                      <w:pPr>
+                        <w:pStyle w:val="Didascalia"/>
+                        <w:rPr>
+                          <w:rFonts w:eastAsia="Times New Roman" w:cstheme="minorHAnsi"/>
+                          <w:noProof/>
+                          <w:sz w:val="28"/>
+                          <w:szCs w:val="28"/>
+                          <w:lang w:val="en-US"/>
+                        </w:rPr>
+                      </w:pPr>
+                      <w:r>
+                        <w:t xml:space="preserve">Figure </w:t>
+                      </w:r>
+                      <w:fldSimple w:instr=" SEQ Figure \* ARABIC ">
+                        <w:r>
+                          <w:rPr>
+                            <w:noProof/>
+                          </w:rPr>
+                          <w:t>2</w:t>
+                        </w:r>
+                      </w:fldSimple>
+                      <w:r>
+                        <w:t xml:space="preserve">- batch </w:t>
+                      </w:r>
+                      <w:proofErr w:type="spellStart"/>
+                      <w:r>
+                        <w:t>gradient</w:t>
+                      </w:r>
+                      <w:proofErr w:type="spellEnd"/>
+                      <w:r>
+                        <w:t xml:space="preserve"> </w:t>
+                      </w:r>
+                      <w:proofErr w:type="spellStart"/>
+                      <w:r>
+                        <w:t>discend</w:t>
+                      </w:r>
+                      <w:proofErr w:type="spellEnd"/>
+                      <w:r>
+                        <w:t xml:space="preserve">, learning rate </w:t>
+                      </w:r>
+                      <w:proofErr w:type="spellStart"/>
+                      <w:r>
+                        <w:t>equals</w:t>
+                      </w:r>
+                      <w:proofErr w:type="spellEnd"/>
+                      <w:r>
+                        <w:t xml:space="preserve"> to 1.5</w:t>
+                      </w:r>
+                    </w:p>
+                  </w:txbxContent>
+                </v:textbox>
+                <w10:wrap type="square"/>
+              </v:shape>
+            </w:pict>
+          </mc:Fallback>
+        </mc:AlternateContent>
+      </w:r>
+    </w:p>
+    <w:p>
+      <w:pPr>
+        <w:spacing w:line="360" w:lineRule="auto"/>
+        <w:jc w:val="both"/>
         <w:rPr>
           <w:rFonts w:eastAsia="Times New Roman" w:cstheme="minorHAnsi"/>
           <w:sz w:val="28"/>
           <w:szCs w:val="28"/>
           <w:lang w:val="en-US" w:eastAsia="it-IT"/>
         </w:rPr>
-        <w:t xml:space="preserve"> </w:t>
-      </w:r>
-      <w:r>
+      </w:pPr>
+    </w:p>
+    <w:p>
+      <w:pPr>
+        <w:spacing w:line="360" w:lineRule="auto"/>
+        <w:jc w:val="both"/>
         <w:rPr>
           <w:rFonts w:eastAsia="Times New Roman" w:cstheme="minorHAnsi"/>
           <w:sz w:val="28"/>
           <w:szCs w:val="28"/>
           <w:lang w:val="en-US" w:eastAsia="it-IT"/>
         </w:rPr>
-        <w:t>w</w:t>
-      </w:r>
-      <w:r>
+      </w:pPr>
+    </w:p>
+    <w:p>
+      <w:pPr>
+        <w:spacing w:line="360" w:lineRule="auto"/>
+        <w:jc w:val="both"/>
         <w:rPr>
           <w:rFonts w:eastAsia="Times New Roman" w:cstheme="minorHAnsi"/>
           <w:sz w:val="28"/>
           <w:szCs w:val="28"/>
           <w:lang w:val="en-US" w:eastAsia="it-IT"/>
         </w:rPr>
-        <w:t xml:space="preserve">e initially started developing a neural network with one </w:t>
-      </w:r>
-      <w:proofErr w:type="spellStart"/>
-      <w:r>
+      </w:pPr>
+    </w:p>
+    <w:p>
+      <w:pPr>
+        <w:spacing w:line="360" w:lineRule="auto"/>
+        <w:jc w:val="both"/>
         <w:rPr>
           <w:rFonts w:eastAsia="Times New Roman" w:cstheme="minorHAnsi"/>
           <w:sz w:val="28"/>
           <w:szCs w:val="28"/>
           <w:lang w:val="en-US" w:eastAsia="it-IT"/>
         </w:rPr>
-        <w:t>hdden</w:t>
-      </w:r>
-      <w:proofErr w:type="spellEnd"/>
-      <w:r>
+      </w:pPr>
+    </w:p>
+    <w:p>
+      <w:pPr>
+        <w:spacing w:line="360" w:lineRule="auto"/>
+        <w:jc w:val="both"/>
         <w:rPr>
           <w:rFonts w:eastAsia="Times New Roman" w:cstheme="minorHAnsi"/>
           <w:sz w:val="28"/>
           <w:szCs w:val="28"/>
           <w:lang w:val="en-US" w:eastAsia="it-IT"/>
         </w:rPr>
-        <w:t xml:space="preserve"> layer and 30 neurons</w:t>
-      </w:r>
-      <w:r>
+      </w:pPr>
+    </w:p>
+    <w:p>
+      <w:pPr>
+        <w:spacing w:line="360" w:lineRule="auto"/>
+        <w:jc w:val="both"/>
         <w:rPr>
           <w:rFonts w:eastAsia="Times New Roman" w:cstheme="minorHAnsi"/>
           <w:sz w:val="28"/>
           <w:szCs w:val="28"/>
           <w:lang w:val="en-US" w:eastAsia="it-IT"/>
         </w:rPr>
-        <w:t xml:space="preserve"> which has the Sigmoid Function as Activation Function both for the hidden layer and for the output layer and the Mean Square Error Function as Cost Function. </w:t>
-      </w:r>
+      </w:pPr>
     </w:p>
     <w:p>
       <w:pPr>
@@ -385,124 +876,1442 @@
         <w:jc w:val="both"/>
         <w:rPr>
           <w:rFonts w:eastAsia="Times New Roman" w:cstheme="minorHAnsi"/>
-          <w:sz w:val="28"/>
-          <w:szCs w:val="28"/>
-          <w:lang w:val="en-US" w:eastAsia="it-IT"/>
-        </w:rPr>
-      </w:pPr>
-      <w:r>
-        <w:rPr>
-          <w:rFonts w:eastAsia="Times New Roman" w:cstheme="minorHAnsi"/>
-          <w:sz w:val="28"/>
-          <w:szCs w:val="28"/>
-          <w:lang w:val="en-US" w:eastAsia="it-IT"/>
-        </w:rPr>
+          <w:lang w:val="en-US" w:eastAsia="it-IT"/>
+        </w:rPr>
+      </w:pPr>
+      <w:r>
+        <w:rPr>
+          <w:rFonts w:eastAsia="Times New Roman" w:cstheme="minorHAnsi"/>
+          <w:lang w:val="en-US" w:eastAsia="it-IT"/>
+        </w:rPr>
+        <w:lastRenderedPageBreak/>
         <w:t xml:space="preserve">Then we tried to improve this first Neural Network by changing the weights </w:t>
       </w:r>
       <w:proofErr w:type="spellStart"/>
       <w:r>
         <w:rPr>
           <w:rFonts w:eastAsia="Times New Roman" w:cstheme="minorHAnsi"/>
-          <w:sz w:val="28"/>
-          <w:szCs w:val="28"/>
           <w:lang w:val="en-US" w:eastAsia="it-IT"/>
         </w:rPr>
         <w:t>inizialization</w:t>
       </w:r>
+      <w:bookmarkStart w:id="0" w:name="_GoBack"/>
+      <w:bookmarkEnd w:id="0"/>
       <w:proofErr w:type="spellEnd"/>
       <w:r>
         <w:rPr>
           <w:rFonts w:eastAsia="Times New Roman" w:cstheme="minorHAnsi"/>
-          <w:sz w:val="28"/>
-          <w:szCs w:val="28"/>
+          <w:lang w:val="en-US" w:eastAsia="it-IT"/>
+        </w:rPr>
+        <w:t xml:space="preserve"> and the cost function using the Cross Entropy Function and implementing the L2 regularization. </w:t>
+      </w:r>
+      <w:r>
+        <w:rPr>
+          <w:rFonts w:eastAsia="Times New Roman" w:cstheme="minorHAnsi"/>
           <w:lang w:val="en-US" w:eastAsia="it-IT"/>
         </w:rPr>
         <w:t xml:space="preserve"> </w:t>
       </w:r>
-      <w:proofErr w:type="spellStart"/>
-      <w:r>
-        <w:rPr>
-          <w:rFonts w:eastAsia="Times New Roman" w:cstheme="minorHAnsi"/>
-          <w:sz w:val="28"/>
-          <w:szCs w:val="28"/>
-          <w:lang w:val="en-US" w:eastAsia="it-IT"/>
-        </w:rPr>
-        <w:t xml:space="preserve">and </w:t>
-      </w:r>
-      <w:proofErr w:type="spellEnd"/>
-      <w:r>
-        <w:rPr>
-          <w:rFonts w:eastAsia="Times New Roman" w:cstheme="minorHAnsi"/>
-          <w:sz w:val="28"/>
-          <w:szCs w:val="28"/>
-          <w:lang w:val="en-US" w:eastAsia="it-IT"/>
-        </w:rPr>
-        <w:t xml:space="preserve">the cost function using the </w:t>
-      </w:r>
-      <w:proofErr w:type="gramStart"/>
-      <w:r>
-        <w:rPr>
-          <w:rFonts w:eastAsia="Times New Roman" w:cstheme="minorHAnsi"/>
-          <w:sz w:val="28"/>
-          <w:szCs w:val="28"/>
-          <w:lang w:val="en-US" w:eastAsia="it-IT"/>
-        </w:rPr>
-        <w:t>Cross Entropy</w:t>
-      </w:r>
-      <w:proofErr w:type="gramEnd"/>
-      <w:r>
-        <w:rPr>
-          <w:rFonts w:eastAsia="Times New Roman" w:cstheme="minorHAnsi"/>
-          <w:sz w:val="28"/>
-          <w:szCs w:val="28"/>
-          <w:lang w:val="en-US" w:eastAsia="it-IT"/>
-        </w:rPr>
-        <w:t xml:space="preserve"> Function and implementing the L2 regularization. </w:t>
-      </w:r>
-      <w:r>
-        <w:rPr>
-          <w:rFonts w:eastAsia="Times New Roman" w:cstheme="minorHAnsi"/>
-          <w:sz w:val="28"/>
-          <w:szCs w:val="28"/>
-          <w:lang w:val="en-US" w:eastAsia="it-IT"/>
-        </w:rPr>
-        <w:t xml:space="preserve"> </w:t>
-      </w:r>
-    </w:p>
-    <w:p>
-      <w:pPr>
+    </w:p>
+    <w:p>
+      <w:pPr>
+        <w:keepNext/>
         <w:spacing w:line="360" w:lineRule="auto"/>
         <w:jc w:val="both"/>
-        <w:rPr>
-          <w:rFonts w:eastAsia="Times New Roman" w:cstheme="minorHAnsi"/>
-          <w:sz w:val="28"/>
-          <w:szCs w:val="28"/>
-          <w:lang w:val="en-US" w:eastAsia="it-IT"/>
-        </w:rPr>
-      </w:pPr>
-      <w:bookmarkStart w:id="0" w:name="_GoBack"/>
-      <w:bookmarkEnd w:id="0"/>
+      </w:pPr>
+      <w:r>
+        <w:rPr>
+          <w:noProof/>
+        </w:rPr>
+        <w:drawing>
+          <wp:inline distT="0" distB="0" distL="0" distR="0" wp14:anchorId="2322010E" wp14:editId="6A8F432F">
+            <wp:extent cx="2790108" cy="2139334"/>
+            <wp:effectExtent l="0" t="0" r="0" b="0"/>
+            <wp:docPr id="10" name="Immagine 10"/>
+            <wp:cNvGraphicFramePr>
+              <a:graphicFrameLocks xmlns:a="http://schemas.openxmlformats.org/drawingml/2006/main" noChangeAspect="1"/>
+            </wp:cNvGraphicFramePr>
+            <a:graphic xmlns:a="http://schemas.openxmlformats.org/drawingml/2006/main">
+              <a:graphicData uri="http://schemas.openxmlformats.org/drawingml/2006/picture">
+                <pic:pic xmlns:pic="http://schemas.openxmlformats.org/drawingml/2006/picture">
+                  <pic:nvPicPr>
+                    <pic:cNvPr id="0" name="Picture 32"/>
+                    <pic:cNvPicPr>
+                      <a:picLocks noChangeAspect="1" noChangeArrowheads="1"/>
+                    </pic:cNvPicPr>
+                  </pic:nvPicPr>
+                  <pic:blipFill>
+                    <a:blip r:embed="rId8">
+                      <a:extLst>
+                        <a:ext uri="{28A0092B-C50C-407E-A947-70E740481C1C}">
+                          <a14:useLocalDpi xmlns:a14="http://schemas.microsoft.com/office/drawing/2010/main" val="0"/>
+                        </a:ext>
+                      </a:extLst>
+                    </a:blip>
+                    <a:srcRect/>
+                    <a:stretch>
+                      <a:fillRect/>
+                    </a:stretch>
+                  </pic:blipFill>
+                  <pic:spPr bwMode="auto">
+                    <a:xfrm>
+                      <a:off x="0" y="0"/>
+                      <a:ext cx="2984172" cy="2288134"/>
+                    </a:xfrm>
+                    <a:prstGeom prst="rect">
+                      <a:avLst/>
+                    </a:prstGeom>
+                    <a:noFill/>
+                    <a:ln>
+                      <a:noFill/>
+                    </a:ln>
+                  </pic:spPr>
+                </pic:pic>
+              </a:graphicData>
+            </a:graphic>
+          </wp:inline>
+        </w:drawing>
+      </w:r>
+      <w:r>
+        <w:rPr>
+          <w:noProof/>
+        </w:rPr>
+        <w:drawing>
+          <wp:inline distT="0" distB="0" distL="0" distR="0" wp14:anchorId="109FEA52" wp14:editId="61ED03C2">
+            <wp:extent cx="3105150" cy="2053802"/>
+            <wp:effectExtent l="0" t="0" r="0" b="3810"/>
+            <wp:docPr id="12" name="Immagine 12"/>
+            <wp:cNvGraphicFramePr>
+              <a:graphicFrameLocks xmlns:a="http://schemas.openxmlformats.org/drawingml/2006/main" noChangeAspect="1"/>
+            </wp:cNvGraphicFramePr>
+            <a:graphic xmlns:a="http://schemas.openxmlformats.org/drawingml/2006/main">
+              <a:graphicData uri="http://schemas.openxmlformats.org/drawingml/2006/picture">
+                <pic:pic xmlns:pic="http://schemas.openxmlformats.org/drawingml/2006/picture">
+                  <pic:nvPicPr>
+                    <pic:cNvPr id="0" name="Picture 34"/>
+                    <pic:cNvPicPr>
+                      <a:picLocks noChangeAspect="1" noChangeArrowheads="1"/>
+                    </pic:cNvPicPr>
+                  </pic:nvPicPr>
+                  <pic:blipFill>
+                    <a:blip r:embed="rId9">
+                      <a:extLst>
+                        <a:ext uri="{28A0092B-C50C-407E-A947-70E740481C1C}">
+                          <a14:useLocalDpi xmlns:a14="http://schemas.microsoft.com/office/drawing/2010/main" val="0"/>
+                        </a:ext>
+                      </a:extLst>
+                    </a:blip>
+                    <a:srcRect/>
+                    <a:stretch>
+                      <a:fillRect/>
+                    </a:stretch>
+                  </pic:blipFill>
+                  <pic:spPr bwMode="auto">
+                    <a:xfrm>
+                      <a:off x="0" y="0"/>
+                      <a:ext cx="3153758" cy="2085952"/>
+                    </a:xfrm>
+                    <a:prstGeom prst="rect">
+                      <a:avLst/>
+                    </a:prstGeom>
+                    <a:noFill/>
+                    <a:ln>
+                      <a:noFill/>
+                    </a:ln>
+                  </pic:spPr>
+                </pic:pic>
+              </a:graphicData>
+            </a:graphic>
+          </wp:inline>
+        </w:drawing>
+      </w:r>
+    </w:p>
+    <w:p>
+      <w:pPr>
+        <w:pStyle w:val="Didascalia"/>
+        <w:spacing w:after="0"/>
+        <w:jc w:val="both"/>
+      </w:pPr>
+      <w:r>
+        <w:t xml:space="preserve">Figure </w:t>
+      </w:r>
+      <w:r>
+        <w:fldChar w:fldCharType="begin"/>
+      </w:r>
+      <w:r>
+        <w:instrText xml:space="preserve"> SEQ Figure \* ARABIC </w:instrText>
+      </w:r>
+      <w:r>
+        <w:fldChar w:fldCharType="separate"/>
+      </w:r>
+      <w:r>
+        <w:rPr>
+          <w:noProof/>
+        </w:rPr>
+        <w:t>3</w:t>
+      </w:r>
+      <w:r>
+        <w:fldChar w:fldCharType="end"/>
+      </w:r>
+      <w:r>
+        <w:t>-mini batch of size 5, learning rate</w:t>
+      </w:r>
+      <w:r>
+        <w:t xml:space="preserve"> </w:t>
+      </w:r>
+      <w:proofErr w:type="spellStart"/>
+      <w:r>
+        <w:t>equals</w:t>
+      </w:r>
+      <w:proofErr w:type="spellEnd"/>
+      <w:r>
+        <w:t xml:space="preserve"> </w:t>
+      </w:r>
+      <w:r>
+        <w:t xml:space="preserve">                      </w:t>
+      </w:r>
+      <w:r>
+        <w:t xml:space="preserve">Figure </w:t>
+      </w:r>
+      <w:r>
+        <w:fldChar w:fldCharType="begin"/>
+      </w:r>
+      <w:r>
+        <w:instrText xml:space="preserve"> SEQ Figure \* ARABIC </w:instrText>
+      </w:r>
+      <w:r>
+        <w:fldChar w:fldCharType="separate"/>
+      </w:r>
+      <w:r>
+        <w:rPr>
+          <w:noProof/>
+        </w:rPr>
+        <w:t>4</w:t>
+      </w:r>
+      <w:r>
+        <w:fldChar w:fldCharType="end"/>
+      </w:r>
+      <w:r>
+        <w:t xml:space="preserve">- mini-batch of size 5, learning rate </w:t>
+      </w:r>
+      <w:proofErr w:type="spellStart"/>
+      <w:r>
+        <w:t>equals</w:t>
+      </w:r>
+      <w:proofErr w:type="spellEnd"/>
+      <w:r>
+        <w:t xml:space="preserve"> to 0.5,</w:t>
+      </w:r>
+    </w:p>
+    <w:p>
+      <w:pPr>
+        <w:pStyle w:val="Didascalia"/>
+        <w:jc w:val="both"/>
+        <w:rPr>
+          <w:sz w:val="20"/>
+          <w:szCs w:val="20"/>
+        </w:rPr>
+      </w:pPr>
+      <w:r>
+        <w:t xml:space="preserve">to 1.5, lambda </w:t>
+      </w:r>
+      <w:proofErr w:type="spellStart"/>
+      <w:r>
+        <w:t>equals</w:t>
+      </w:r>
+      <w:proofErr w:type="spellEnd"/>
+      <w:r>
+        <w:t xml:space="preserve"> to 0.5  </w:t>
+      </w:r>
+      <w:r>
+        <w:rPr>
+          <w:sz w:val="20"/>
+          <w:szCs w:val="20"/>
+        </w:rPr>
+        <w:t xml:space="preserve">               </w:t>
+      </w:r>
+      <w:r>
+        <w:rPr>
+          <w:sz w:val="20"/>
+          <w:szCs w:val="20"/>
+        </w:rPr>
+        <w:t xml:space="preserve">                                      </w:t>
+      </w:r>
+      <w:r>
+        <w:rPr>
+          <w:sz w:val="20"/>
+          <w:szCs w:val="20"/>
+        </w:rPr>
+        <w:t xml:space="preserve">lambda </w:t>
+      </w:r>
+      <w:proofErr w:type="spellStart"/>
+      <w:r>
+        <w:rPr>
+          <w:sz w:val="20"/>
+          <w:szCs w:val="20"/>
+        </w:rPr>
+        <w:t>equals</w:t>
+      </w:r>
+      <w:proofErr w:type="spellEnd"/>
+      <w:r>
+        <w:rPr>
+          <w:sz w:val="20"/>
+          <w:szCs w:val="20"/>
+        </w:rPr>
+        <w:t xml:space="preserve"> to 2.5</w:t>
+      </w:r>
+    </w:p>
+    <w:p>
+      <w:pPr>
+        <w:keepNext/>
+        <w:spacing w:line="360" w:lineRule="auto"/>
+        <w:jc w:val="both"/>
+      </w:pPr>
+      <w:r>
+        <w:rPr>
+          <w:noProof/>
+        </w:rPr>
+        <w:drawing>
+          <wp:inline distT="0" distB="0" distL="0" distR="0" wp14:anchorId="14AFCA4B" wp14:editId="36F06741">
+            <wp:extent cx="2819400" cy="1864801"/>
+            <wp:effectExtent l="0" t="0" r="0" b="2540"/>
+            <wp:docPr id="11" name="Immagine 11"/>
+            <wp:cNvGraphicFramePr>
+              <a:graphicFrameLocks xmlns:a="http://schemas.openxmlformats.org/drawingml/2006/main" noChangeAspect="1"/>
+            </wp:cNvGraphicFramePr>
+            <a:graphic xmlns:a="http://schemas.openxmlformats.org/drawingml/2006/main">
+              <a:graphicData uri="http://schemas.openxmlformats.org/drawingml/2006/picture">
+                <pic:pic xmlns:pic="http://schemas.openxmlformats.org/drawingml/2006/picture">
+                  <pic:nvPicPr>
+                    <pic:cNvPr id="0" name="Picture 33"/>
+                    <pic:cNvPicPr>
+                      <a:picLocks noChangeAspect="1" noChangeArrowheads="1"/>
+                    </pic:cNvPicPr>
+                  </pic:nvPicPr>
+                  <pic:blipFill>
+                    <a:blip r:embed="rId10">
+                      <a:extLst>
+                        <a:ext uri="{28A0092B-C50C-407E-A947-70E740481C1C}">
+                          <a14:useLocalDpi xmlns:a14="http://schemas.microsoft.com/office/drawing/2010/main" val="0"/>
+                        </a:ext>
+                      </a:extLst>
+                    </a:blip>
+                    <a:srcRect/>
+                    <a:stretch>
+                      <a:fillRect/>
+                    </a:stretch>
+                  </pic:blipFill>
+                  <pic:spPr bwMode="auto">
+                    <a:xfrm>
+                      <a:off x="0" y="0"/>
+                      <a:ext cx="2860478" cy="1891970"/>
+                    </a:xfrm>
+                    <a:prstGeom prst="rect">
+                      <a:avLst/>
+                    </a:prstGeom>
+                    <a:noFill/>
+                    <a:ln>
+                      <a:noFill/>
+                    </a:ln>
+                  </pic:spPr>
+                </pic:pic>
+              </a:graphicData>
+            </a:graphic>
+          </wp:inline>
+        </w:drawing>
+      </w:r>
+    </w:p>
+    <w:p>
+      <w:pPr>
+        <w:pStyle w:val="Didascalia"/>
+        <w:jc w:val="both"/>
+      </w:pPr>
+      <w:r>
+        <w:t xml:space="preserve">Figure </w:t>
+      </w:r>
+      <w:r>
+        <w:fldChar w:fldCharType="begin"/>
+      </w:r>
+      <w:r>
+        <w:instrText xml:space="preserve"> SEQ Figure \* ARABIC </w:instrText>
+      </w:r>
+      <w:r>
+        <w:fldChar w:fldCharType="separate"/>
+      </w:r>
+      <w:r>
+        <w:rPr>
+          <w:noProof/>
+        </w:rPr>
+        <w:t>5</w:t>
+      </w:r>
+      <w:r>
+        <w:fldChar w:fldCharType="end"/>
+      </w:r>
+      <w:r>
+        <w:t xml:space="preserve">- </w:t>
+      </w:r>
       <w:proofErr w:type="gramStart"/>
       <w:r>
-        <w:rPr>
-          <w:rFonts w:eastAsia="Times New Roman" w:cstheme="minorHAnsi"/>
-          <w:sz w:val="28"/>
-          <w:szCs w:val="28"/>
-          <w:lang w:val="en-US" w:eastAsia="it-IT"/>
-        </w:rPr>
-        <w:lastRenderedPageBreak/>
+        <w:t>mini batch</w:t>
+      </w:r>
+      <w:proofErr w:type="gramEnd"/>
+      <w:r>
+        <w:t xml:space="preserve"> of size 1, learning rate </w:t>
+      </w:r>
+      <w:proofErr w:type="spellStart"/>
+      <w:r>
+        <w:t>equals</w:t>
+      </w:r>
+      <w:proofErr w:type="spellEnd"/>
+      <w:r>
+        <w:t xml:space="preserve"> to 0.5, lambda </w:t>
+      </w:r>
+      <w:proofErr w:type="spellStart"/>
+      <w:r>
+        <w:t>equals</w:t>
+      </w:r>
+      <w:proofErr w:type="spellEnd"/>
+      <w:r>
+        <w:t xml:space="preserve"> to 0.05</w:t>
+      </w:r>
+    </w:p>
+    <w:p/>
+    <w:p>
+      <w:r>
+        <w:rPr>
+          <w:noProof/>
+        </w:rPr>
+        <w:drawing>
+          <wp:anchor distT="0" distB="0" distL="114300" distR="114300" simplePos="0" relativeHeight="251667456" behindDoc="0" locked="0" layoutInCell="1" allowOverlap="1" wp14:anchorId="28BBE098">
+            <wp:simplePos x="0" y="0"/>
+            <wp:positionH relativeFrom="column">
+              <wp:posOffset>3041650</wp:posOffset>
+            </wp:positionH>
+            <wp:positionV relativeFrom="paragraph">
+              <wp:posOffset>191770</wp:posOffset>
+            </wp:positionV>
+            <wp:extent cx="2867025" cy="1791335"/>
+            <wp:effectExtent l="0" t="0" r="9525" b="0"/>
+            <wp:wrapSquare wrapText="bothSides"/>
+            <wp:docPr id="15" name="Immagine 15"/>
+            <wp:cNvGraphicFramePr>
+              <a:graphicFrameLocks xmlns:a="http://schemas.openxmlformats.org/drawingml/2006/main" noChangeAspect="1"/>
+            </wp:cNvGraphicFramePr>
+            <a:graphic xmlns:a="http://schemas.openxmlformats.org/drawingml/2006/main">
+              <a:graphicData uri="http://schemas.openxmlformats.org/drawingml/2006/picture">
+                <pic:pic xmlns:pic="http://schemas.openxmlformats.org/drawingml/2006/picture">
+                  <pic:nvPicPr>
+                    <pic:cNvPr id="0" name="Picture 41"/>
+                    <pic:cNvPicPr>
+                      <a:picLocks noChangeAspect="1" noChangeArrowheads="1"/>
+                    </pic:cNvPicPr>
+                  </pic:nvPicPr>
+                  <pic:blipFill>
+                    <a:blip r:embed="rId11">
+                      <a:extLst>
+                        <a:ext uri="{28A0092B-C50C-407E-A947-70E740481C1C}">
+                          <a14:useLocalDpi xmlns:a14="http://schemas.microsoft.com/office/drawing/2010/main" val="0"/>
+                        </a:ext>
+                      </a:extLst>
+                    </a:blip>
+                    <a:srcRect/>
+                    <a:stretch>
+                      <a:fillRect/>
+                    </a:stretch>
+                  </pic:blipFill>
+                  <pic:spPr bwMode="auto">
+                    <a:xfrm>
+                      <a:off x="0" y="0"/>
+                      <a:ext cx="2867025" cy="1791335"/>
+                    </a:xfrm>
+                    <a:prstGeom prst="rect">
+                      <a:avLst/>
+                    </a:prstGeom>
+                    <a:noFill/>
+                    <a:ln>
+                      <a:noFill/>
+                    </a:ln>
+                  </pic:spPr>
+                </pic:pic>
+              </a:graphicData>
+            </a:graphic>
+            <wp14:sizeRelH relativeFrom="margin">
+              <wp14:pctWidth>0</wp14:pctWidth>
+            </wp14:sizeRelH>
+            <wp14:sizeRelV relativeFrom="margin">
+              <wp14:pctHeight>0</wp14:pctHeight>
+            </wp14:sizeRelV>
+          </wp:anchor>
+        </w:drawing>
+      </w:r>
+      <w:r>
+        <w:rPr>
+          <w:noProof/>
+        </w:rPr>
+        <mc:AlternateContent>
+          <mc:Choice Requires="wps">
+            <w:drawing>
+              <wp:anchor distT="0" distB="0" distL="114300" distR="114300" simplePos="0" relativeHeight="251669504" behindDoc="0" locked="0" layoutInCell="1" allowOverlap="1" wp14:anchorId="53C427B4" wp14:editId="27341336">
+                <wp:simplePos x="0" y="0"/>
+                <wp:positionH relativeFrom="column">
+                  <wp:posOffset>3042285</wp:posOffset>
+                </wp:positionH>
+                <wp:positionV relativeFrom="paragraph">
+                  <wp:posOffset>2040890</wp:posOffset>
+                </wp:positionV>
+                <wp:extent cx="2762250" cy="635"/>
+                <wp:effectExtent l="0" t="0" r="0" b="0"/>
+                <wp:wrapSquare wrapText="bothSides"/>
+                <wp:docPr id="17" name="Casella di testo 17"/>
+                <wp:cNvGraphicFramePr/>
+                <a:graphic xmlns:a="http://schemas.openxmlformats.org/drawingml/2006/main">
+                  <a:graphicData uri="http://schemas.microsoft.com/office/word/2010/wordprocessingShape">
+                    <wps:wsp>
+                      <wps:cNvSpPr txBox="1"/>
+                      <wps:spPr>
+                        <a:xfrm>
+                          <a:off x="0" y="0"/>
+                          <a:ext cx="2762250" cy="635"/>
+                        </a:xfrm>
+                        <a:prstGeom prst="rect">
+                          <a:avLst/>
+                        </a:prstGeom>
+                        <a:solidFill>
+                          <a:prstClr val="white"/>
+                        </a:solidFill>
+                        <a:ln>
+                          <a:noFill/>
+                        </a:ln>
+                      </wps:spPr>
+                      <wps:txbx>
+                        <w:txbxContent>
+                          <w:p>
+                            <w:pPr>
+                              <w:pStyle w:val="Didascalia"/>
+                              <w:rPr>
+                                <w:noProof/>
+                                <w:sz w:val="24"/>
+                                <w:szCs w:val="24"/>
+                              </w:rPr>
+                            </w:pPr>
+                            <w:r>
+                              <w:t xml:space="preserve">Figure </w:t>
+                            </w:r>
+                            <w:fldSimple w:instr=" SEQ Figure \* ARABIC ">
+                              <w:r>
+                                <w:rPr>
+                                  <w:noProof/>
+                                </w:rPr>
+                                <w:t>6</w:t>
+                              </w:r>
+                            </w:fldSimple>
+                            <w:r>
+                              <w:t>-</w:t>
+                            </w:r>
+                            <w:r>
+                              <w:t xml:space="preserve">batch </w:t>
+                            </w:r>
+                            <w:proofErr w:type="spellStart"/>
+                            <w:r>
+                              <w:t>gradient</w:t>
+                            </w:r>
+                            <w:proofErr w:type="spellEnd"/>
+                            <w:r>
+                              <w:t xml:space="preserve"> </w:t>
+                            </w:r>
+                            <w:proofErr w:type="spellStart"/>
+                            <w:r>
+                              <w:t>discent</w:t>
+                            </w:r>
+                            <w:proofErr w:type="spellEnd"/>
+                            <w:r>
+                              <w:t xml:space="preserve">, learning rate </w:t>
+                            </w:r>
+                            <w:proofErr w:type="spellStart"/>
+                            <w:r>
+                              <w:t>equals</w:t>
+                            </w:r>
+                            <w:proofErr w:type="spellEnd"/>
+                            <w:r>
+                              <w:t xml:space="preserve"> to </w:t>
+                            </w:r>
+                            <w:r>
+                              <w:t>1</w:t>
+                            </w:r>
+                            <w:r>
+                              <w:t xml:space="preserve">.5, lambda </w:t>
+                            </w:r>
+                            <w:proofErr w:type="spellStart"/>
+                            <w:r>
+                              <w:t>equals</w:t>
+                            </w:r>
+                            <w:proofErr w:type="spellEnd"/>
+                            <w:r>
+                              <w:t xml:space="preserve"> to 0.5</w:t>
+                            </w:r>
+                          </w:p>
+                        </w:txbxContent>
+                      </wps:txbx>
+                      <wps:bodyPr rot="0" spcFirstLastPara="0" vertOverflow="overflow" horzOverflow="overflow" vert="horz" wrap="square" lIns="0" tIns="0" rIns="0" bIns="0" numCol="1" spcCol="0" rtlCol="0" fromWordArt="0" anchor="t" anchorCtr="0" forceAA="0" compatLnSpc="1">
+                        <a:prstTxWarp prst="textNoShape">
+                          <a:avLst/>
+                        </a:prstTxWarp>
+                        <a:spAutoFit/>
+                      </wps:bodyPr>
+                    </wps:wsp>
+                  </a:graphicData>
+                </a:graphic>
+              </wp:anchor>
+            </w:drawing>
+          </mc:Choice>
+          <mc:Fallback>
+            <w:pict>
+              <v:shape w14:anchorId="53C427B4" id="Casella di testo 17" o:spid="_x0000_s1028" type="#_x0000_t202" style="position:absolute;margin-left:239.55pt;margin-top:160.7pt;width:217.5pt;height:.05pt;z-index:251669504;visibility:visible;mso-wrap-style:square;mso-wrap-distance-left:9pt;mso-wrap-distance-top:0;mso-wrap-distance-right:9pt;mso-wrap-distance-bottom:0;mso-position-horizontal:absolute;mso-position-horizontal-relative:text;mso-position-vertical:absolute;mso-position-vertical-relative:text;v-text-anchor:top" o:gfxdata="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" stroked="f">
+                <v:textbox style="mso-fit-shape-to-text:t" inset="0,0,0,0">
+                  <w:txbxContent>
+                    <w:p>
+                      <w:pPr>
+                        <w:pStyle w:val="Didascalia"/>
+                        <w:rPr>
+                          <w:noProof/>
+                          <w:sz w:val="24"/>
+                          <w:szCs w:val="24"/>
+                        </w:rPr>
+                      </w:pPr>
+                      <w:r>
+                        <w:t xml:space="preserve">Figure </w:t>
+                      </w:r>
+                      <w:fldSimple w:instr=" SEQ Figure \* ARABIC ">
+                        <w:r>
+                          <w:rPr>
+                            <w:noProof/>
+                          </w:rPr>
+                          <w:t>6</w:t>
+                        </w:r>
+                      </w:fldSimple>
+                      <w:r>
+                        <w:t>-</w:t>
+                      </w:r>
+                      <w:r>
+                        <w:t xml:space="preserve">batch </w:t>
+                      </w:r>
+                      <w:proofErr w:type="spellStart"/>
+                      <w:r>
+                        <w:t>gradient</w:t>
+                      </w:r>
+                      <w:proofErr w:type="spellEnd"/>
+                      <w:r>
+                        <w:t xml:space="preserve"> </w:t>
+                      </w:r>
+                      <w:proofErr w:type="spellStart"/>
+                      <w:r>
+                        <w:t>discent</w:t>
+                      </w:r>
+                      <w:proofErr w:type="spellEnd"/>
+                      <w:r>
+                        <w:t xml:space="preserve">, learning rate </w:t>
+                      </w:r>
+                      <w:proofErr w:type="spellStart"/>
+                      <w:r>
+                        <w:t>equals</w:t>
+                      </w:r>
+                      <w:proofErr w:type="spellEnd"/>
+                      <w:r>
+                        <w:t xml:space="preserve"> to </w:t>
+                      </w:r>
+                      <w:r>
+                        <w:t>1</w:t>
+                      </w:r>
+                      <w:r>
+                        <w:t xml:space="preserve">.5, lambda </w:t>
+                      </w:r>
+                      <w:proofErr w:type="spellStart"/>
+                      <w:r>
+                        <w:t>equals</w:t>
+                      </w:r>
+                      <w:proofErr w:type="spellEnd"/>
+                      <w:r>
+                        <w:t xml:space="preserve"> to 0.5</w:t>
+                      </w:r>
+                    </w:p>
+                  </w:txbxContent>
+                </v:textbox>
+                <w10:wrap type="square"/>
+              </v:shape>
+            </w:pict>
+          </mc:Fallback>
+        </mc:AlternateContent>
+      </w:r>
+      <w:r>
+        <w:rPr>
+          <w:noProof/>
+        </w:rPr>
+        <w:drawing>
+          <wp:anchor distT="0" distB="0" distL="114300" distR="114300" simplePos="0" relativeHeight="251664384" behindDoc="0" locked="0" layoutInCell="1" allowOverlap="1" wp14:anchorId="0227C8BD">
+            <wp:simplePos x="0" y="0"/>
+            <wp:positionH relativeFrom="margin">
+              <wp:align>left</wp:align>
+            </wp:positionH>
+            <wp:positionV relativeFrom="paragraph">
+              <wp:posOffset>181610</wp:posOffset>
+            </wp:positionV>
+            <wp:extent cx="2822575" cy="1866900"/>
+            <wp:effectExtent l="0" t="0" r="0" b="0"/>
+            <wp:wrapSquare wrapText="bothSides"/>
+            <wp:docPr id="14" name="Immagine 14"/>
+            <wp:cNvGraphicFramePr>
+              <a:graphicFrameLocks xmlns:a="http://schemas.openxmlformats.org/drawingml/2006/main" noChangeAspect="1"/>
+            </wp:cNvGraphicFramePr>
+            <a:graphic xmlns:a="http://schemas.openxmlformats.org/drawingml/2006/main">
+              <a:graphicData uri="http://schemas.openxmlformats.org/drawingml/2006/picture">
+                <pic:pic xmlns:pic="http://schemas.openxmlformats.org/drawingml/2006/picture">
+                  <pic:nvPicPr>
+                    <pic:cNvPr id="0" name="Picture 40"/>
+                    <pic:cNvPicPr>
+                      <a:picLocks noChangeAspect="1" noChangeArrowheads="1"/>
+                    </pic:cNvPicPr>
+                  </pic:nvPicPr>
+                  <pic:blipFill>
+                    <a:blip r:embed="rId12">
+                      <a:extLst>
+                        <a:ext uri="{28A0092B-C50C-407E-A947-70E740481C1C}">
+                          <a14:useLocalDpi xmlns:a14="http://schemas.microsoft.com/office/drawing/2010/main" val="0"/>
+                        </a:ext>
+                      </a:extLst>
+                    </a:blip>
+                    <a:srcRect/>
+                    <a:stretch>
+                      <a:fillRect/>
+                    </a:stretch>
+                  </pic:blipFill>
+                  <pic:spPr bwMode="auto">
+                    <a:xfrm>
+                      <a:off x="0" y="0"/>
+                      <a:ext cx="2822575" cy="1866900"/>
+                    </a:xfrm>
+                    <a:prstGeom prst="rect">
+                      <a:avLst/>
+                    </a:prstGeom>
+                    <a:noFill/>
+                    <a:ln>
+                      <a:noFill/>
+                    </a:ln>
+                  </pic:spPr>
+                </pic:pic>
+              </a:graphicData>
+            </a:graphic>
+            <wp14:sizeRelH relativeFrom="margin">
+              <wp14:pctWidth>0</wp14:pctWidth>
+            </wp14:sizeRelH>
+            <wp14:sizeRelV relativeFrom="margin">
+              <wp14:pctHeight>0</wp14:pctHeight>
+            </wp14:sizeRelV>
+          </wp:anchor>
+        </w:drawing>
+      </w:r>
+    </w:p>
+    <w:p>
+      <w:r>
+        <w:rPr>
+          <w:noProof/>
+        </w:rPr>
+        <mc:AlternateContent>
+          <mc:Choice Requires="wps">
+            <w:drawing>
+              <wp:anchor distT="0" distB="0" distL="114300" distR="114300" simplePos="0" relativeHeight="251666432" behindDoc="0" locked="0" layoutInCell="1" allowOverlap="1" wp14:anchorId="5C08F798" wp14:editId="5F0F5A42">
+                <wp:simplePos x="0" y="0"/>
+                <wp:positionH relativeFrom="column">
+                  <wp:posOffset>3810</wp:posOffset>
+                </wp:positionH>
+                <wp:positionV relativeFrom="paragraph">
+                  <wp:posOffset>1715770</wp:posOffset>
+                </wp:positionV>
+                <wp:extent cx="2513965" cy="635"/>
+                <wp:effectExtent l="0" t="0" r="0" b="0"/>
+                <wp:wrapSquare wrapText="bothSides"/>
+                <wp:docPr id="16" name="Casella di testo 16"/>
+                <wp:cNvGraphicFramePr/>
+                <a:graphic xmlns:a="http://schemas.openxmlformats.org/drawingml/2006/main">
+                  <a:graphicData uri="http://schemas.microsoft.com/office/word/2010/wordprocessingShape">
+                    <wps:wsp>
+                      <wps:cNvSpPr txBox="1"/>
+                      <wps:spPr>
+                        <a:xfrm>
+                          <a:off x="0" y="0"/>
+                          <a:ext cx="2513965" cy="635"/>
+                        </a:xfrm>
+                        <a:prstGeom prst="rect">
+                          <a:avLst/>
+                        </a:prstGeom>
+                        <a:solidFill>
+                          <a:prstClr val="white"/>
+                        </a:solidFill>
+                        <a:ln>
+                          <a:noFill/>
+                        </a:ln>
+                      </wps:spPr>
+                      <wps:txbx>
+                        <w:txbxContent>
+                          <w:p>
+                            <w:pPr>
+                              <w:pStyle w:val="Didascalia"/>
+                              <w:rPr>
+                                <w:noProof/>
+                                <w:sz w:val="24"/>
+                                <w:szCs w:val="24"/>
+                              </w:rPr>
+                            </w:pPr>
+                            <w:r>
+                              <w:t xml:space="preserve">Figure </w:t>
+                            </w:r>
+                            <w:fldSimple w:instr=" SEQ Figure \* ARABIC ">
+                              <w:r>
+                                <w:rPr>
+                                  <w:noProof/>
+                                </w:rPr>
+                                <w:t>7</w:t>
+                              </w:r>
+                            </w:fldSimple>
+                            <w:r>
+                              <w:t xml:space="preserve">- </w:t>
+                            </w:r>
+                            <w:r>
+                              <w:t xml:space="preserve">batch </w:t>
+                            </w:r>
+                            <w:proofErr w:type="spellStart"/>
+                            <w:r>
+                              <w:t>gradient</w:t>
+                            </w:r>
+                            <w:proofErr w:type="spellEnd"/>
+                            <w:r>
+                              <w:t xml:space="preserve"> </w:t>
+                            </w:r>
+                            <w:proofErr w:type="spellStart"/>
+                            <w:r>
+                              <w:t>discent</w:t>
+                            </w:r>
+                            <w:proofErr w:type="spellEnd"/>
+                            <w:r>
+                              <w:t xml:space="preserve">, learning rate </w:t>
+                            </w:r>
+                            <w:proofErr w:type="spellStart"/>
+                            <w:r>
+                              <w:t>equals</w:t>
+                            </w:r>
+                            <w:proofErr w:type="spellEnd"/>
+                            <w:r>
+                              <w:t xml:space="preserve"> to 0.5, lambda </w:t>
+                            </w:r>
+                            <w:proofErr w:type="spellStart"/>
+                            <w:r>
+                              <w:t>equals</w:t>
+                            </w:r>
+                            <w:proofErr w:type="spellEnd"/>
+                            <w:r>
+                              <w:t xml:space="preserve"> to 0.5</w:t>
+                            </w:r>
+                          </w:p>
+                        </w:txbxContent>
+                      </wps:txbx>
+                      <wps:bodyPr rot="0" spcFirstLastPara="0" vertOverflow="overflow" horzOverflow="overflow" vert="horz" wrap="square" lIns="0" tIns="0" rIns="0" bIns="0" numCol="1" spcCol="0" rtlCol="0" fromWordArt="0" anchor="t" anchorCtr="0" forceAA="0" compatLnSpc="1">
+                        <a:prstTxWarp prst="textNoShape">
+                          <a:avLst/>
+                        </a:prstTxWarp>
+                        <a:spAutoFit/>
+                      </wps:bodyPr>
+                    </wps:wsp>
+                  </a:graphicData>
+                </a:graphic>
+              </wp:anchor>
+            </w:drawing>
+          </mc:Choice>
+          <mc:Fallback>
+            <w:pict>
+              <v:shape w14:anchorId="5C08F798" id="Casella di testo 16" o:spid="_x0000_s1029" type="#_x0000_t202" style="position:absolute;margin-left:.3pt;margin-top:135.1pt;width:197.95pt;height:.05pt;z-index:251666432;visibility:visible;mso-wrap-style:square;mso-wrap-distance-left:9pt;mso-wrap-distance-top:0;mso-wrap-distance-right:9pt;mso-wrap-distance-bottom:0;mso-position-horizontal:absolute;mso-position-horizontal-relative:text;mso-position-vertical:absolute;mso-position-vertical-relative:text;v-text-anchor:top" o:gfxdata="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" stroked="f">
+                <v:textbox style="mso-fit-shape-to-text:t" inset="0,0,0,0">
+                  <w:txbxContent>
+                    <w:p>
+                      <w:pPr>
+                        <w:pStyle w:val="Didascalia"/>
+                        <w:rPr>
+                          <w:noProof/>
+                          <w:sz w:val="24"/>
+                          <w:szCs w:val="24"/>
+                        </w:rPr>
+                      </w:pPr>
+                      <w:r>
+                        <w:t xml:space="preserve">Figure </w:t>
+                      </w:r>
+                      <w:fldSimple w:instr=" SEQ Figure \* ARABIC ">
+                        <w:r>
+                          <w:rPr>
+                            <w:noProof/>
+                          </w:rPr>
+                          <w:t>7</w:t>
+                        </w:r>
+                      </w:fldSimple>
+                      <w:r>
+                        <w:t xml:space="preserve">- </w:t>
+                      </w:r>
+                      <w:r>
+                        <w:t xml:space="preserve">batch </w:t>
+                      </w:r>
+                      <w:proofErr w:type="spellStart"/>
+                      <w:r>
+                        <w:t>gradient</w:t>
+                      </w:r>
+                      <w:proofErr w:type="spellEnd"/>
+                      <w:r>
+                        <w:t xml:space="preserve"> </w:t>
+                      </w:r>
+                      <w:proofErr w:type="spellStart"/>
+                      <w:r>
+                        <w:t>discent</w:t>
+                      </w:r>
+                      <w:proofErr w:type="spellEnd"/>
+                      <w:r>
+                        <w:t xml:space="preserve">, learning rate </w:t>
+                      </w:r>
+                      <w:proofErr w:type="spellStart"/>
+                      <w:r>
+                        <w:t>equals</w:t>
+                      </w:r>
+                      <w:proofErr w:type="spellEnd"/>
+                      <w:r>
+                        <w:t xml:space="preserve"> to 0.5, lambda </w:t>
+                      </w:r>
+                      <w:proofErr w:type="spellStart"/>
+                      <w:r>
+                        <w:t>equals</w:t>
+                      </w:r>
+                      <w:proofErr w:type="spellEnd"/>
+                      <w:r>
+                        <w:t xml:space="preserve"> to 0.5</w:t>
+                      </w:r>
+                    </w:p>
+                  </w:txbxContent>
+                </v:textbox>
+                <w10:wrap type="square"/>
+              </v:shape>
+            </w:pict>
+          </mc:Fallback>
+        </mc:AlternateContent>
+      </w:r>
+    </w:p>
+    <w:p>
+      <w:pPr>
+        <w:pStyle w:val="Didascalia"/>
+      </w:pPr>
+    </w:p>
+    <w:p/>
+    <w:p/>
+    <w:p/>
+    <w:p/>
+    <w:p/>
+    <w:p/>
+    <w:p/>
+    <w:p>
+      <w:pPr>
+        <w:spacing w:line="360" w:lineRule="auto"/>
+        <w:jc w:val="both"/>
+        <w:rPr>
+          <w:rFonts w:eastAsia="Times New Roman" w:cstheme="minorHAnsi"/>
+          <w:lang w:val="en-US" w:eastAsia="it-IT"/>
+        </w:rPr>
+      </w:pPr>
+    </w:p>
+    <w:p>
+      <w:pPr>
+        <w:spacing w:line="360" w:lineRule="auto"/>
+        <w:jc w:val="both"/>
+        <w:rPr>
+          <w:rFonts w:eastAsia="Times New Roman" w:cstheme="minorHAnsi"/>
+          <w:lang w:val="en-US" w:eastAsia="it-IT"/>
+        </w:rPr>
+      </w:pPr>
+    </w:p>
+    <w:p>
+      <w:pPr>
+        <w:spacing w:line="360" w:lineRule="auto"/>
+        <w:jc w:val="both"/>
+        <w:rPr>
+          <w:rFonts w:eastAsia="Times New Roman" w:cstheme="minorHAnsi"/>
+          <w:lang w:val="en-US" w:eastAsia="it-IT"/>
+        </w:rPr>
+      </w:pPr>
+    </w:p>
+    <w:p>
+      <w:pPr>
+        <w:spacing w:line="360" w:lineRule="auto"/>
+        <w:jc w:val="both"/>
+        <w:rPr>
+          <w:rFonts w:eastAsia="Times New Roman" w:cstheme="minorHAnsi"/>
+          <w:lang w:val="en-US" w:eastAsia="it-IT"/>
+        </w:rPr>
+      </w:pPr>
+    </w:p>
+    <w:p>
+      <w:pPr>
+        <w:spacing w:line="360" w:lineRule="auto"/>
+        <w:jc w:val="both"/>
+        <w:rPr>
+          <w:rFonts w:eastAsia="Times New Roman" w:cstheme="minorHAnsi"/>
+          <w:lang w:val="en-US" w:eastAsia="it-IT"/>
+        </w:rPr>
+      </w:pPr>
+    </w:p>
+    <w:p>
+      <w:pPr>
+        <w:spacing w:line="360" w:lineRule="auto"/>
+        <w:jc w:val="both"/>
+        <w:rPr>
+          <w:rFonts w:eastAsia="Times New Roman" w:cstheme="minorHAnsi"/>
+          <w:lang w:val="en-US" w:eastAsia="it-IT"/>
+        </w:rPr>
+      </w:pPr>
+      <w:proofErr w:type="gramStart"/>
+      <w:r>
+        <w:rPr>
+          <w:rFonts w:eastAsia="Times New Roman" w:cstheme="minorHAnsi"/>
+          <w:lang w:val="en-US" w:eastAsia="it-IT"/>
+        </w:rPr>
         <w:t>Finally</w:t>
       </w:r>
       <w:proofErr w:type="gramEnd"/>
       <w:r>
         <w:rPr>
           <w:rFonts w:eastAsia="Times New Roman" w:cstheme="minorHAnsi"/>
-          <w:sz w:val="28"/>
-          <w:szCs w:val="28"/>
           <w:lang w:val="en-US" w:eastAsia="it-IT"/>
         </w:rPr>
         <w:t xml:space="preserve"> we introduce the early stopping technique to avoid overfitting and the momentum to speed up the training phase.</w:t>
       </w:r>
+    </w:p>
+    <w:p>
+      <w:pPr>
+        <w:spacing w:line="360" w:lineRule="auto"/>
+        <w:jc w:val="both"/>
+        <w:rPr>
+          <w:rFonts w:eastAsia="Times New Roman" w:cstheme="minorHAnsi"/>
+          <w:lang w:val="en-US" w:eastAsia="it-IT"/>
+        </w:rPr>
+      </w:pPr>
+    </w:p>
+    <w:p>
+      <w:pPr>
+        <w:keepNext/>
+        <w:spacing w:line="360" w:lineRule="auto"/>
+        <w:jc w:val="both"/>
+      </w:pPr>
+      <w:r>
+        <w:rPr>
+          <w:noProof/>
+        </w:rPr>
+        <w:drawing>
+          <wp:anchor distT="0" distB="0" distL="114300" distR="114300" simplePos="0" relativeHeight="251670528" behindDoc="0" locked="0" layoutInCell="1" allowOverlap="1">
+            <wp:simplePos x="0" y="0"/>
+            <wp:positionH relativeFrom="margin">
+              <wp:align>right</wp:align>
+            </wp:positionH>
+            <wp:positionV relativeFrom="paragraph">
+              <wp:posOffset>153035</wp:posOffset>
+            </wp:positionV>
+            <wp:extent cx="2952750" cy="1725930"/>
+            <wp:effectExtent l="0" t="0" r="0" b="7620"/>
+            <wp:wrapSquare wrapText="bothSides"/>
+            <wp:docPr id="18" name="Immagine 18"/>
+            <wp:cNvGraphicFramePr>
+              <a:graphicFrameLocks xmlns:a="http://schemas.openxmlformats.org/drawingml/2006/main" noChangeAspect="1"/>
+            </wp:cNvGraphicFramePr>
+            <a:graphic xmlns:a="http://schemas.openxmlformats.org/drawingml/2006/main">
+              <a:graphicData uri="http://schemas.openxmlformats.org/drawingml/2006/picture">
+                <pic:pic xmlns:pic="http://schemas.openxmlformats.org/drawingml/2006/picture">
+                  <pic:nvPicPr>
+                    <pic:cNvPr id="0" name="Picture 42"/>
+                    <pic:cNvPicPr>
+                      <a:picLocks noChangeAspect="1" noChangeArrowheads="1"/>
+                    </pic:cNvPicPr>
+                  </pic:nvPicPr>
+                  <pic:blipFill>
+                    <a:blip r:embed="rId13">
+                      <a:extLst>
+                        <a:ext uri="{28A0092B-C50C-407E-A947-70E740481C1C}">
+                          <a14:useLocalDpi xmlns:a14="http://schemas.microsoft.com/office/drawing/2010/main" val="0"/>
+                        </a:ext>
+                      </a:extLst>
+                    </a:blip>
+                    <a:srcRect/>
+                    <a:stretch>
+                      <a:fillRect/>
+                    </a:stretch>
+                  </pic:blipFill>
+                  <pic:spPr bwMode="auto">
+                    <a:xfrm>
+                      <a:off x="0" y="0"/>
+                      <a:ext cx="2952750" cy="1725930"/>
+                    </a:xfrm>
+                    <a:prstGeom prst="rect">
+                      <a:avLst/>
+                    </a:prstGeom>
+                    <a:noFill/>
+                    <a:ln>
+                      <a:noFill/>
+                    </a:ln>
+                  </pic:spPr>
+                </pic:pic>
+              </a:graphicData>
+            </a:graphic>
+            <wp14:sizeRelH relativeFrom="margin">
+              <wp14:pctWidth>0</wp14:pctWidth>
+            </wp14:sizeRelH>
+            <wp14:sizeRelV relativeFrom="margin">
+              <wp14:pctHeight>0</wp14:pctHeight>
+            </wp14:sizeRelV>
+          </wp:anchor>
+        </w:drawing>
+      </w:r>
+      <w:r>
+        <w:rPr>
+          <w:noProof/>
+        </w:rPr>
+        <mc:AlternateContent>
+          <mc:Choice Requires="wps">
+            <w:drawing>
+              <wp:anchor distT="0" distB="0" distL="114300" distR="114300" simplePos="0" relativeHeight="251672576" behindDoc="0" locked="0" layoutInCell="1" allowOverlap="1" wp14:anchorId="7A5D9B48" wp14:editId="741B0FFD">
+                <wp:simplePos x="0" y="0"/>
+                <wp:positionH relativeFrom="column">
+                  <wp:posOffset>3163570</wp:posOffset>
+                </wp:positionH>
+                <wp:positionV relativeFrom="paragraph">
+                  <wp:posOffset>1793240</wp:posOffset>
+                </wp:positionV>
+                <wp:extent cx="2952750" cy="635"/>
+                <wp:effectExtent l="0" t="0" r="0" b="0"/>
+                <wp:wrapSquare wrapText="bothSides"/>
+                <wp:docPr id="19" name="Casella di testo 19"/>
+                <wp:cNvGraphicFramePr/>
+                <a:graphic xmlns:a="http://schemas.openxmlformats.org/drawingml/2006/main">
+                  <a:graphicData uri="http://schemas.microsoft.com/office/word/2010/wordprocessingShape">
+                    <wps:wsp>
+                      <wps:cNvSpPr txBox="1"/>
+                      <wps:spPr>
+                        <a:xfrm>
+                          <a:off x="0" y="0"/>
+                          <a:ext cx="2952750" cy="635"/>
+                        </a:xfrm>
+                        <a:prstGeom prst="rect">
+                          <a:avLst/>
+                        </a:prstGeom>
+                        <a:solidFill>
+                          <a:prstClr val="white"/>
+                        </a:solidFill>
+                        <a:ln>
+                          <a:noFill/>
+                        </a:ln>
+                      </wps:spPr>
+                      <wps:txbx>
+                        <w:txbxContent>
+                          <w:p>
+                            <w:pPr>
+                              <w:pStyle w:val="Didascalia"/>
+                              <w:spacing w:after="0"/>
+                            </w:pPr>
+                          </w:p>
+                          <w:p>
+                            <w:pPr>
+                              <w:pStyle w:val="Didascalia"/>
+                              <w:spacing w:after="0"/>
+                            </w:pPr>
+                            <w:r>
+                              <w:t xml:space="preserve">Figure </w:t>
+                            </w:r>
+                            <w:fldSimple w:instr=" SEQ Figure \* ARABIC ">
+                              <w:r>
+                                <w:rPr>
+                                  <w:noProof/>
+                                </w:rPr>
+                                <w:t>8</w:t>
+                              </w:r>
+                            </w:fldSimple>
+                            <w:r>
+                              <w:t xml:space="preserve">-mini-batch of size 1000, learning rate </w:t>
+                            </w:r>
+                            <w:proofErr w:type="spellStart"/>
+                            <w:r>
+                              <w:t>equals</w:t>
+                            </w:r>
+                            <w:proofErr w:type="spellEnd"/>
+                            <w:r>
+                              <w:t xml:space="preserve"> to 0.05,</w:t>
+                            </w:r>
+                          </w:p>
+                          <w:p>
+                            <w:pPr>
+                              <w:pStyle w:val="Didascalia"/>
+                              <w:spacing w:after="0"/>
+                            </w:pPr>
+                            <w:r>
+                              <w:t xml:space="preserve">lambda </w:t>
+                            </w:r>
+                            <w:proofErr w:type="spellStart"/>
+                            <w:r>
+                              <w:t>equals</w:t>
+                            </w:r>
+                            <w:proofErr w:type="spellEnd"/>
+                            <w:r>
+                              <w:t xml:space="preserve"> to 0.05, stop </w:t>
+                            </w:r>
+                            <w:proofErr w:type="spellStart"/>
+                            <w:r>
+                              <w:t>equals</w:t>
+                            </w:r>
+                            <w:proofErr w:type="spellEnd"/>
+                            <w:r>
+                              <w:t xml:space="preserve"> to 100</w:t>
+                            </w:r>
+                            <w:r>
+                              <w:t xml:space="preserve"> </w:t>
+                            </w:r>
+                            <w:proofErr w:type="spellStart"/>
+                            <w:r>
+                              <w:t>without</w:t>
+                            </w:r>
+                            <w:proofErr w:type="spellEnd"/>
+                            <w:r>
+                              <w:t xml:space="preserve"> </w:t>
+                            </w:r>
+                            <w:proofErr w:type="spellStart"/>
+                            <w:r>
+                              <w:t>momentum</w:t>
+                            </w:r>
+                            <w:proofErr w:type="spellEnd"/>
+                          </w:p>
+                          <w:p/>
+                          <w:p/>
+                        </w:txbxContent>
+                      </wps:txbx>
+                      <wps:bodyPr rot="0" spcFirstLastPara="0" vertOverflow="overflow" horzOverflow="overflow" vert="horz" wrap="square" lIns="0" tIns="0" rIns="0" bIns="0" numCol="1" spcCol="0" rtlCol="0" fromWordArt="0" anchor="t" anchorCtr="0" forceAA="0" compatLnSpc="1">
+                        <a:prstTxWarp prst="textNoShape">
+                          <a:avLst/>
+                        </a:prstTxWarp>
+                        <a:spAutoFit/>
+                      </wps:bodyPr>
+                    </wps:wsp>
+                  </a:graphicData>
+                </a:graphic>
+              </wp:anchor>
+            </w:drawing>
+          </mc:Choice>
+          <mc:Fallback>
+            <w:pict>
+              <v:shape w14:anchorId="7A5D9B48" id="Casella di testo 19" o:spid="_x0000_s1030" type="#_x0000_t202" style="position:absolute;left:0;text-align:left;margin-left:249.1pt;margin-top:141.2pt;width:232.5pt;height:.05pt;z-index:251672576;visibility:visible;mso-wrap-style:square;mso-wrap-distance-left:9pt;mso-wrap-distance-top:0;mso-wrap-distance-right:9pt;mso-wrap-distance-bottom:0;mso-position-horizontal:absolute;mso-position-horizontal-relative:text;mso-position-vertical:absolute;mso-position-vertical-relative:text;v-text-anchor:top" o:gfxdata="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" stroked="f">
+                <v:textbox style="mso-fit-shape-to-text:t" inset="0,0,0,0">
+                  <w:txbxContent>
+                    <w:p>
+                      <w:pPr>
+                        <w:pStyle w:val="Didascalia"/>
+                        <w:spacing w:after="0"/>
+                      </w:pPr>
+                    </w:p>
+                    <w:p>
+                      <w:pPr>
+                        <w:pStyle w:val="Didascalia"/>
+                        <w:spacing w:after="0"/>
+                      </w:pPr>
+                      <w:r>
+                        <w:t xml:space="preserve">Figure </w:t>
+                      </w:r>
+                      <w:fldSimple w:instr=" SEQ Figure \* ARABIC ">
+                        <w:r>
+                          <w:rPr>
+                            <w:noProof/>
+                          </w:rPr>
+                          <w:t>8</w:t>
+                        </w:r>
+                      </w:fldSimple>
+                      <w:r>
+                        <w:t xml:space="preserve">-mini-batch of size 1000, learning rate </w:t>
+                      </w:r>
+                      <w:proofErr w:type="spellStart"/>
+                      <w:r>
+                        <w:t>equals</w:t>
+                      </w:r>
+                      <w:proofErr w:type="spellEnd"/>
+                      <w:r>
+                        <w:t xml:space="preserve"> to 0.05,</w:t>
+                      </w:r>
+                    </w:p>
+                    <w:p>
+                      <w:pPr>
+                        <w:pStyle w:val="Didascalia"/>
+                        <w:spacing w:after="0"/>
+                      </w:pPr>
+                      <w:r>
+                        <w:t xml:space="preserve">lambda </w:t>
+                      </w:r>
+                      <w:proofErr w:type="spellStart"/>
+                      <w:r>
+                        <w:t>equals</w:t>
+                      </w:r>
+                      <w:proofErr w:type="spellEnd"/>
+                      <w:r>
+                        <w:t xml:space="preserve"> to 0.05, stop </w:t>
+                      </w:r>
+                      <w:proofErr w:type="spellStart"/>
+                      <w:r>
+                        <w:t>equals</w:t>
+                      </w:r>
+                      <w:proofErr w:type="spellEnd"/>
+                      <w:r>
+                        <w:t xml:space="preserve"> to 100</w:t>
+                      </w:r>
+                      <w:r>
+                        <w:t xml:space="preserve"> </w:t>
+                      </w:r>
+                      <w:proofErr w:type="spellStart"/>
+                      <w:r>
+                        <w:t>without</w:t>
+                      </w:r>
+                      <w:proofErr w:type="spellEnd"/>
+                      <w:r>
+                        <w:t xml:space="preserve"> </w:t>
+                      </w:r>
+                      <w:proofErr w:type="spellStart"/>
+                      <w:r>
+                        <w:t>momentum</w:t>
+                      </w:r>
+                      <w:proofErr w:type="spellEnd"/>
+                    </w:p>
+                    <w:p/>
+                    <w:p/>
+                  </w:txbxContent>
+                </v:textbox>
+                <w10:wrap type="square"/>
+              </v:shape>
+            </w:pict>
+          </mc:Fallback>
+        </mc:AlternateContent>
+      </w:r>
+      <w:r>
+        <w:rPr>
+          <w:noProof/>
+        </w:rPr>
+        <w:drawing>
+          <wp:inline distT="0" distB="0" distL="0" distR="0">
+            <wp:extent cx="2743200" cy="1814400"/>
+            <wp:effectExtent l="0" t="0" r="0" b="0"/>
+            <wp:docPr id="13" name="Immagine 13"/>
+            <wp:cNvGraphicFramePr>
+              <a:graphicFrameLocks xmlns:a="http://schemas.openxmlformats.org/drawingml/2006/main" noChangeAspect="1"/>
+            </wp:cNvGraphicFramePr>
+            <a:graphic xmlns:a="http://schemas.openxmlformats.org/drawingml/2006/main">
+              <a:graphicData uri="http://schemas.openxmlformats.org/drawingml/2006/picture">
+                <pic:pic xmlns:pic="http://schemas.openxmlformats.org/drawingml/2006/picture">
+                  <pic:nvPicPr>
+                    <pic:cNvPr id="0" name="Picture 38"/>
+                    <pic:cNvPicPr>
+                      <a:picLocks noChangeAspect="1" noChangeArrowheads="1"/>
+                    </pic:cNvPicPr>
+                  </pic:nvPicPr>
+                  <pic:blipFill>
+                    <a:blip r:embed="rId14">
+                      <a:extLst>
+                        <a:ext uri="{28A0092B-C50C-407E-A947-70E740481C1C}">
+                          <a14:useLocalDpi xmlns:a14="http://schemas.microsoft.com/office/drawing/2010/main" val="0"/>
+                        </a:ext>
+                      </a:extLst>
+                    </a:blip>
+                    <a:srcRect/>
+                    <a:stretch>
+                      <a:fillRect/>
+                    </a:stretch>
+                  </pic:blipFill>
+                  <pic:spPr bwMode="auto">
+                    <a:xfrm>
+                      <a:off x="0" y="0"/>
+                      <a:ext cx="2776522" cy="1836439"/>
+                    </a:xfrm>
+                    <a:prstGeom prst="rect">
+                      <a:avLst/>
+                    </a:prstGeom>
+                    <a:noFill/>
+                    <a:ln>
+                      <a:noFill/>
+                    </a:ln>
+                  </pic:spPr>
+                </pic:pic>
+              </a:graphicData>
+            </a:graphic>
+          </wp:inline>
+        </w:drawing>
+      </w:r>
+    </w:p>
+    <w:p>
+      <w:pPr>
+        <w:pStyle w:val="Didascalia"/>
+        <w:spacing w:after="0"/>
+        <w:jc w:val="both"/>
+      </w:pPr>
+      <w:r>
+        <w:t xml:space="preserve">Figure </w:t>
+      </w:r>
+      <w:fldSimple w:instr=" SEQ Figure \* ARABIC ">
+        <w:r>
+          <w:rPr>
+            <w:noProof/>
+          </w:rPr>
+          <w:t>9</w:t>
+        </w:r>
+      </w:fldSimple>
+      <w:r>
+        <w:t xml:space="preserve">- mini-batch of size 1000, learning rate </w:t>
+      </w:r>
+      <w:proofErr w:type="spellStart"/>
+      <w:r>
+        <w:t>equals</w:t>
+      </w:r>
+      <w:proofErr w:type="spellEnd"/>
+      <w:r>
+        <w:t xml:space="preserve"> to 0.05, </w:t>
+      </w:r>
+    </w:p>
+    <w:p>
+      <w:pPr>
+        <w:pStyle w:val="Didascalia"/>
+        <w:spacing w:after="0"/>
+        <w:jc w:val="both"/>
+        <w:rPr>
+          <w:rFonts w:eastAsia="Times New Roman" w:cstheme="minorHAnsi"/>
+          <w:sz w:val="24"/>
+          <w:szCs w:val="24"/>
+          <w:lang w:val="en-US" w:eastAsia="it-IT"/>
+        </w:rPr>
+      </w:pPr>
+      <w:r>
+        <w:t xml:space="preserve">lambda </w:t>
+      </w:r>
+      <w:proofErr w:type="spellStart"/>
+      <w:r>
+        <w:t>equals</w:t>
+      </w:r>
+      <w:proofErr w:type="spellEnd"/>
+      <w:r>
+        <w:t xml:space="preserve"> to 0.05, stop </w:t>
+      </w:r>
+      <w:proofErr w:type="spellStart"/>
+      <w:r>
+        <w:t>equals</w:t>
+      </w:r>
+      <w:proofErr w:type="spellEnd"/>
+      <w:r>
+        <w:t xml:space="preserve"> to 30</w:t>
+      </w:r>
+    </w:p>
+    <w:p>
+      <w:pPr>
+        <w:keepNext/>
+        <w:spacing w:line="360" w:lineRule="auto"/>
+        <w:jc w:val="both"/>
+      </w:pPr>
     </w:p>
     <w:p>
       <w:pPr>
@@ -528,23 +2337,134 @@
     </w:p>
     <w:p>
       <w:pPr>
-        <w:spacing w:line="360" w:lineRule="auto"/>
-        <w:jc w:val="both"/>
-        <w:rPr>
-          <w:sz w:val="28"/>
-          <w:szCs w:val="28"/>
-          <w:lang w:val="en-US"/>
-        </w:rPr>
-      </w:pPr>
-    </w:p>
-    <w:p>
-      <w:pPr>
+        <w:keepNext/>
+      </w:pPr>
+      <w:r>
         <w:rPr>
           <w:rFonts w:ascii="Times New Roman" w:eastAsia="Times New Roman" w:hAnsi="Times New Roman" w:cs="Times New Roman"/>
-          <w:lang w:val="en-US" w:eastAsia="it-IT"/>
-        </w:rPr>
-      </w:pPr>
-    </w:p>
+          <w:noProof/>
+          <w:lang w:val="en-US" w:eastAsia="it-IT"/>
+        </w:rPr>
+        <w:drawing>
+          <wp:inline distT="0" distB="0" distL="0" distR="0">
+            <wp:extent cx="2779372" cy="1838325"/>
+            <wp:effectExtent l="0" t="0" r="2540" b="0"/>
+            <wp:docPr id="20" name="Immagine 20"/>
+            <wp:cNvGraphicFramePr>
+              <a:graphicFrameLocks xmlns:a="http://schemas.openxmlformats.org/drawingml/2006/main" noChangeAspect="1"/>
+            </wp:cNvGraphicFramePr>
+            <a:graphic xmlns:a="http://schemas.openxmlformats.org/drawingml/2006/main">
+              <a:graphicData uri="http://schemas.openxmlformats.org/drawingml/2006/picture">
+                <pic:pic xmlns:pic="http://schemas.openxmlformats.org/drawingml/2006/picture">
+                  <pic:nvPicPr>
+                    <pic:cNvPr id="0" name="Picture 43"/>
+                    <pic:cNvPicPr>
+                      <a:picLocks noChangeAspect="1" noChangeArrowheads="1"/>
+                    </pic:cNvPicPr>
+                  </pic:nvPicPr>
+                  <pic:blipFill>
+                    <a:blip r:embed="rId15">
+                      <a:extLst>
+                        <a:ext uri="{28A0092B-C50C-407E-A947-70E740481C1C}">
+                          <a14:useLocalDpi xmlns:a14="http://schemas.microsoft.com/office/drawing/2010/main" val="0"/>
+                        </a:ext>
+                      </a:extLst>
+                    </a:blip>
+                    <a:srcRect/>
+                    <a:stretch>
+                      <a:fillRect/>
+                    </a:stretch>
+                  </pic:blipFill>
+                  <pic:spPr bwMode="auto">
+                    <a:xfrm>
+                      <a:off x="0" y="0"/>
+                      <a:ext cx="2817026" cy="1863230"/>
+                    </a:xfrm>
+                    <a:prstGeom prst="rect">
+                      <a:avLst/>
+                    </a:prstGeom>
+                    <a:noFill/>
+                    <a:ln>
+                      <a:noFill/>
+                    </a:ln>
+                  </pic:spPr>
+                </pic:pic>
+              </a:graphicData>
+            </a:graphic>
+          </wp:inline>
+        </w:drawing>
+      </w:r>
+    </w:p>
+    <w:p>
+      <w:pPr>
+        <w:pStyle w:val="Didascalia"/>
+        <w:spacing w:after="0"/>
+      </w:pPr>
+      <w:r>
+        <w:t xml:space="preserve">Figure </w:t>
+      </w:r>
+      <w:fldSimple w:instr=" SEQ Figure \* ARABIC ">
+        <w:r>
+          <w:rPr>
+            <w:noProof/>
+          </w:rPr>
+          <w:t>10</w:t>
+        </w:r>
+      </w:fldSimple>
+      <w:r>
+        <w:t xml:space="preserve">- batch </w:t>
+      </w:r>
+      <w:proofErr w:type="spellStart"/>
+      <w:r>
+        <w:t>gradient</w:t>
+      </w:r>
+      <w:proofErr w:type="spellEnd"/>
+      <w:r>
+        <w:t xml:space="preserve"> </w:t>
+      </w:r>
+      <w:proofErr w:type="spellStart"/>
+      <w:r>
+        <w:t>discent</w:t>
+      </w:r>
+      <w:proofErr w:type="spellEnd"/>
+      <w:r>
+        <w:t xml:space="preserve">, learning rate </w:t>
+      </w:r>
+      <w:proofErr w:type="spellStart"/>
+      <w:r>
+        <w:t>equals</w:t>
+      </w:r>
+      <w:proofErr w:type="spellEnd"/>
+      <w:r>
+        <w:t xml:space="preserve"> to 0.05,</w:t>
+      </w:r>
+    </w:p>
+    <w:p>
+      <w:pPr>
+        <w:pStyle w:val="Didascalia"/>
+        <w:spacing w:after="0"/>
+      </w:pPr>
+      <w:r>
+        <w:t xml:space="preserve">lambda </w:t>
+      </w:r>
+      <w:proofErr w:type="spellStart"/>
+      <w:r>
+        <w:t>equals</w:t>
+      </w:r>
+      <w:proofErr w:type="spellEnd"/>
+      <w:r>
+        <w:t xml:space="preserve"> to 0.05, stop </w:t>
+      </w:r>
+      <w:proofErr w:type="spellStart"/>
+      <w:r>
+        <w:t>equals</w:t>
+      </w:r>
+      <w:proofErr w:type="spellEnd"/>
+      <w:r>
+        <w:t xml:space="preserve"> to 30</w:t>
+      </w:r>
+    </w:p>
+    <w:p/>
     <w:p>
       <w:pPr>
         <w:spacing w:line="360" w:lineRule="auto"/>
@@ -618,7 +2538,7 @@
     </w:rPrDefault>
     <w:pPrDefault/>
   </w:docDefaults>
-  <w:latentStyles w:defLockedState="0" w:defUIPriority="99" w:defSemiHidden="0" w:defUnhideWhenUsed="0" w:defQFormat="0" w:count="377">
+  <w:latentStyles w:defLockedState="0" w:defUIPriority="99" w:defSemiHidden="0" w:defUnhideWhenUsed="0" w:defQFormat="0" w:count="375">
     <w:lsdException w:name="Normal" w:uiPriority="0" w:qFormat="1"/>
     <w:lsdException w:name="heading 1" w:uiPriority="9" w:qFormat="1"/>
     <w:lsdException w:name="heading 2" w:semiHidden="1" w:uiPriority="9" w:unhideWhenUsed="1" w:qFormat="1"/>
@@ -724,6 +2644,7 @@
     <w:lsdException w:name="HTML Sample" w:semiHidden="1" w:unhideWhenUsed="1"/>
     <w:lsdException w:name="HTML Typewriter" w:semiHidden="1" w:unhideWhenUsed="1"/>
     <w:lsdException w:name="HTML Variable" w:semiHidden="1" w:unhideWhenUsed="1"/>
+    <w:lsdException w:name="Normal Table" w:semiHidden="1" w:unhideWhenUsed="1"/>
     <w:lsdException w:name="annotation subject" w:semiHidden="1" w:unhideWhenUsed="1"/>
     <w:lsdException w:name="No List" w:semiHidden="1" w:unhideWhenUsed="1"/>
     <w:lsdException w:name="Outline List 1" w:semiHidden="1" w:unhideWhenUsed="1"/>
@@ -769,9 +2690,11 @@
     <w:lsdException w:name="Table Subtle 1" w:semiHidden="1" w:unhideWhenUsed="1"/>
     <w:lsdException w:name="Table Subtle 2" w:semiHidden="1" w:unhideWhenUsed="1"/>
     <w:lsdException w:name="Table Web 1" w:semiHidden="1" w:unhideWhenUsed="1"/>
+    <w:lsdException w:name="Table Web 2" w:semiHidden="1" w:unhideWhenUsed="1"/>
     <w:lsdException w:name="Table Web 3" w:semiHidden="1" w:unhideWhenUsed="1"/>
     <w:lsdException w:name="Balloon Text" w:semiHidden="1" w:unhideWhenUsed="1"/>
     <w:lsdException w:name="Table Grid" w:uiPriority="39"/>
+    <w:lsdException w:name="Table Theme" w:semiHidden="1" w:unhideWhenUsed="1"/>
     <w:lsdException w:name="Placeholder Text" w:semiHidden="1"/>
     <w:lsdException w:name="No Spacing" w:uiPriority="1" w:qFormat="1"/>
     <w:lsdException w:name="Light Shading" w:uiPriority="60"/>
@@ -989,16 +2912,36 @@
     <w:lsdException w:name="List Table 7 Colorful Accent 6" w:uiPriority="52"/>
     <w:lsdException w:name="Mention" w:semiHidden="1" w:unhideWhenUsed="1"/>
     <w:lsdException w:name="Smart Hyperlink" w:semiHidden="1" w:unhideWhenUsed="1"/>
-    <w:lsdException w:name="Smart Link" w:semiHidden="1" w:unhideWhenUsed="1"/>
-    <w:lsdException w:name="Smart Link Error" w:semiHidden="1" w:unhideWhenUsed="1"/>
   </w:latentStyles>
   <w:style w:type="paragraph" w:default="1" w:styleId="Normale">
     <w:name w:val="Normal"/>
     <w:qFormat/>
   </w:style>
+  <w:style w:type="paragraph" w:styleId="Titolo1">
+    <w:name w:val="heading 1"/>
+    <w:basedOn w:val="Normale"/>
+    <w:next w:val="Normale"/>
+    <w:link w:val="Titolo1Carattere"/>
+    <w:uiPriority w:val="9"/>
+    <w:qFormat/>
+    <w:rsid w:val="008D3E78"/>
+    <w:pPr>
+      <w:keepNext/>
+      <w:keepLines/>
+      <w:spacing w:before="240"/>
+      <w:outlineLvl w:val="0"/>
+    </w:pPr>
+    <w:rPr>
+      <w:rFonts w:asciiTheme="majorHAnsi" w:eastAsiaTheme="majorEastAsia" w:hAnsiTheme="majorHAnsi" w:cstheme="majorBidi"/>
+      <w:color w:val="2F5496" w:themeColor="accent1" w:themeShade="BF"/>
+      <w:sz w:val="32"/>
+      <w:szCs w:val="32"/>
+    </w:rPr>
+  </w:style>
   <w:style w:type="character" w:default="1" w:styleId="Carpredefinitoparagrafo">
     <w:name w:val="Default Paragraph Font"/>
     <w:uiPriority w:val="1"/>
+    <w:semiHidden/>
     <w:unhideWhenUsed/>
   </w:style>
   <w:style w:type="table" w:default="1" w:styleId="Tabellanormale">
@@ -1032,6 +2975,65 @@
     <w:rPr>
       <w:color w:val="0000FF"/>
       <w:u w:val="single"/>
+    </w:rPr>
+  </w:style>
+  <w:style w:type="paragraph" w:styleId="Testofumetto">
+    <w:name w:val="Balloon Text"/>
+    <w:basedOn w:val="Normale"/>
+    <w:link w:val="TestofumettoCarattere"/>
+    <w:uiPriority w:val="99"/>
+    <w:semiHidden/>
+    <w:unhideWhenUsed/>
+    <w:rsid w:val="009F29C0"/>
+    <w:rPr>
+      <w:rFonts w:ascii="Segoe UI" w:hAnsi="Segoe UI" w:cs="Segoe UI"/>
+      <w:sz w:val="18"/>
+      <w:szCs w:val="18"/>
+    </w:rPr>
+  </w:style>
+  <w:style w:type="character" w:customStyle="1" w:styleId="TestofumettoCarattere">
+    <w:name w:val="Testo fumetto Carattere"/>
+    <w:basedOn w:val="Carpredefinitoparagrafo"/>
+    <w:link w:val="Testofumetto"/>
+    <w:uiPriority w:val="99"/>
+    <w:semiHidden/>
+    <w:rsid w:val="009F29C0"/>
+    <w:rPr>
+      <w:rFonts w:ascii="Segoe UI" w:hAnsi="Segoe UI" w:cs="Segoe UI"/>
+      <w:sz w:val="18"/>
+      <w:szCs w:val="18"/>
+    </w:rPr>
+  </w:style>
+  <w:style w:type="paragraph" w:styleId="Didascalia">
+    <w:name w:val="caption"/>
+    <w:basedOn w:val="Normale"/>
+    <w:next w:val="Normale"/>
+    <w:uiPriority w:val="35"/>
+    <w:unhideWhenUsed/>
+    <w:qFormat/>
+    <w:rsid w:val="009F29C0"/>
+    <w:pPr>
+      <w:spacing w:after="200"/>
+    </w:pPr>
+    <w:rPr>
+      <w:i/>
+      <w:iCs/>
+      <w:color w:val="44546A" w:themeColor="text2"/>
+      <w:sz w:val="18"/>
+      <w:szCs w:val="18"/>
+    </w:rPr>
+  </w:style>
+  <w:style w:type="character" w:customStyle="1" w:styleId="Titolo1Carattere">
+    <w:name w:val="Titolo 1 Carattere"/>
+    <w:basedOn w:val="Carpredefinitoparagrafo"/>
+    <w:link w:val="Titolo1"/>
+    <w:uiPriority w:val="9"/>
+    <w:rsid w:val="008D3E78"/>
+    <w:rPr>
+      <w:rFonts w:asciiTheme="majorHAnsi" w:eastAsiaTheme="majorEastAsia" w:hAnsiTheme="majorHAnsi" w:cstheme="majorBidi"/>
+      <w:color w:val="2F5496" w:themeColor="accent1" w:themeShade="BF"/>
+      <w:sz w:val="32"/>
+      <w:szCs w:val="32"/>
     </w:rPr>
   </w:style>
 </w:styles>
@@ -1296,4 +3298,16 @@
     </a:ext>
   </a:extLst>
 </a:theme>
+</file>
+
+<file path=customXml/item1.xml><?xml version="1.0" encoding="utf-8"?>
+<b:Sources xmlns:b="http://schemas.openxmlformats.org/officeDocument/2006/bibliography" xmlns="http://schemas.openxmlformats.org/officeDocument/2006/bibliography" SelectedStyle="\APASixthEditionOfficeOnline.xsl" StyleName="APA" Version="6"/>
+</file>
+
+<file path=customXml/itemProps1.xml><?xml version="1.0" encoding="utf-8"?>
+<ds:datastoreItem xmlns:ds="http://schemas.openxmlformats.org/officeDocument/2006/customXml" ds:itemID="{6B7AA41C-8203-48E0-98AD-B0BC29774066}">
+  <ds:schemaRefs>
+    <ds:schemaRef ds:uri="http://schemas.openxmlformats.org/officeDocument/2006/bibliography"/>
+  </ds:schemaRefs>
+</ds:datastoreItem>
 </file>
</xml_diff>